<commit_message>
Avancée sur mon dossier : partie corpus
</commit_message>
<xml_diff>
--- a/dossiers/GOUTEUX Projet de recherche Doc 20180122 v0.9.docx
+++ b/dossiers/GOUTEUX Projet de recherche Doc 20180122 v0.9.docx
@@ -10,6 +10,7 @@
           <w:docPartUnique/>
         </w:docPartObj>
       </w:sdtPr>
+      <w:sdtEndPr/>
       <w:sdtContent>
         <w:p>
           <w:pPr>
@@ -1357,8 +1358,6 @@
             <w:t>Table des matières</w:t>
           </w:r>
         </w:p>
-        <w:bookmarkStart w:id="1" w:name="_GoBack"/>
-        <w:bookmarkEnd w:id="1"/>
         <w:p>
           <w:pPr>
             <w:pStyle w:val="TM1"/>
@@ -3362,630 +3361,630 @@
           <w:lang w:val="en-US"/>
         </w:rPr>
       </w:pPr>
-      <w:bookmarkStart w:id="2" w:name="_Toc504428850"/>
+      <w:bookmarkStart w:id="1" w:name="_Toc504428850"/>
       <w:r>
         <w:rPr>
           <w:lang w:val="en-US"/>
         </w:rPr>
         <w:t>Introduction</w:t>
+      </w:r>
+      <w:bookmarkEnd w:id="1"/>
+    </w:p>
+    <w:p>
+      <w:pPr>
+        <w:jc w:val="right"/>
+      </w:pPr>
+      <w:r>
+        <w:rPr>
+          <w:i/>
+          <w:lang w:val="en-US"/>
+        </w:rPr>
+        <w:t>« Titles consist of only a few words, but they are serious stuff. »</w:t>
+      </w:r>
+      <w:r>
+        <w:rPr>
+          <w:i/>
+          <w:lang w:val="en-US"/>
+        </w:rPr>
+        <w:br/>
+      </w:r>
+      <w:proofErr w:type="spellStart"/>
+      <w:r>
+        <w:t>Swales</w:t>
+      </w:r>
+      <w:proofErr w:type="spellEnd"/>
+      <w:r>
+        <w:t xml:space="preserve"> (1990: 224)</w:t>
+      </w:r>
+    </w:p>
+    <w:p>
+      <w:pPr>
+        <w:ind w:firstLine="708"/>
+        <w:jc w:val="both"/>
+      </w:pPr>
+      <w:r>
+        <w:lastRenderedPageBreak/>
+        <w:t>Un</w:t>
+      </w:r>
+      <w:r>
+        <w:t xml:space="preserve"> titre </w:t>
+      </w:r>
+      <w:r>
+        <w:t xml:space="preserve">est </w:t>
+      </w:r>
+      <w:r>
+        <w:t xml:space="preserve">la porte d’entrée d’un </w:t>
+      </w:r>
+      <w:r>
+        <w:t>texte</w:t>
+      </w:r>
+      <w:r>
+        <w:t xml:space="preserve"> scientifique,</w:t>
+      </w:r>
+      <w:r>
+        <w:t xml:space="preserve"> que cela soit un cours, un article de recherche, </w:t>
+      </w:r>
+      <w:r>
+        <w:t>un</w:t>
+      </w:r>
+      <w:r>
+        <w:t xml:space="preserve"> ouvrage ou </w:t>
+      </w:r>
+      <w:r>
+        <w:t>une thèse</w:t>
+      </w:r>
+      <w:r>
+        <w:t>.</w:t>
+      </w:r>
+      <w:r>
+        <w:t xml:space="preserve"> </w:t>
+      </w:r>
+      <w:r>
+        <w:t>Il s’agit généralement du premier contact qu’</w:t>
+      </w:r>
+      <w:r>
+        <w:t>a</w:t>
+      </w:r>
+      <w:r>
+        <w:t xml:space="preserve"> le lecteur avec le texte titré et parfois du seul, s’il décide</w:t>
+      </w:r>
+      <w:r>
+        <w:t xml:space="preserve"> ensuite</w:t>
+      </w:r>
+      <w:r>
+        <w:t xml:space="preserve"> de ne pas le lire.</w:t>
+      </w:r>
+      <w:r>
+        <w:t xml:space="preserve"> Comme les titres de la presse généraliste, les titres oscillent entre deux fonctions pragmatiques, informer et attirer. </w:t>
+      </w:r>
+      <w:r>
+        <w:t xml:space="preserve">La première se base sur le dévoilement de l’information contenu dans l’article, </w:t>
+      </w:r>
+      <w:r>
+        <w:t>son champ de recherche, son sujet et parfois même ses conclusions</w:t>
+      </w:r>
+      <w:r>
+        <w:t xml:space="preserve">, pour aider rapidement le lecteur à prendre </w:t>
+      </w:r>
+      <w:r>
+        <w:t>sa décision</w:t>
+      </w:r>
+      <w:r>
+        <w:t>. La seconde fonction vise à séduire le lecteur en l’amusant ou l’intriguant et l’amener ainsi à continuer sa lecture</w:t>
+      </w:r>
+      <w:r>
+        <w:t>.</w:t>
+      </w:r>
+    </w:p>
+    <w:p>
+      <w:pPr>
+        <w:ind w:firstLine="708"/>
+        <w:jc w:val="both"/>
+      </w:pPr>
+      <w:r>
+        <w:t>Les mécanismes de la seconde</w:t>
+      </w:r>
+      <w:r>
+        <w:t xml:space="preserve"> fonction, qui</w:t>
+      </w:r>
+      <w:r>
+        <w:t xml:space="preserve"> peuvent aller jusqu’à masquer l’information ou l’éclairer sous un jour très particulier, </w:t>
+      </w:r>
+      <w:r>
+        <w:t>sont</w:t>
+      </w:r>
+      <w:r>
+        <w:t xml:space="preserve"> hors de portée de notre travail. De plus, notre intuition </w:t>
+      </w:r>
+      <w:r>
+        <w:t>nous porte</w:t>
+      </w:r>
+      <w:r>
+        <w:t xml:space="preserve"> à penser que la première fonction est bien plus présente dans les titres </w:t>
+      </w:r>
+      <w:r>
+        <w:t>de textes</w:t>
+      </w:r>
+      <w:r>
+        <w:t xml:space="preserve"> scientifiques, la seconde n’étant présente que de façon anecdotique et même considérée </w:t>
+      </w:r>
+      <w:r>
+        <w:t xml:space="preserve">comme contraire aux règles de bonnes écritures d’un titre </w:t>
+      </w:r>
+      <w:r>
+        <w:t xml:space="preserve">par certains chercheurs </w:t>
+      </w:r>
+      <w:r>
+        <w:t>(Aleixandre-</w:t>
+      </w:r>
+      <w:proofErr w:type="spellStart"/>
+      <w:r>
+        <w:t>Benavent</w:t>
+      </w:r>
+      <w:proofErr w:type="spellEnd"/>
+      <w:r>
+        <w:t xml:space="preserve"> et al., 2014).</w:t>
+      </w:r>
+    </w:p>
+    <w:p>
+      <w:pPr>
+        <w:ind w:firstLine="708"/>
+        <w:jc w:val="both"/>
+      </w:pPr>
+      <w:r>
+        <w:t xml:space="preserve">Mais la première </w:t>
+      </w:r>
+      <w:r>
+        <w:t xml:space="preserve">fonction </w:t>
+      </w:r>
+      <w:r>
+        <w:t>retient notre attention. Comment cette volonté d’information se traduit-elle dans la construction d’un titre ? Ceux-ci ont souvent des</w:t>
+      </w:r>
+      <w:r>
+        <w:t xml:space="preserve"> spécificités syntaxiques. Souvent, un titre ne comporte pas de verbe conjugué. Il se présente comme une phrase nominale, ou plusieurs, parfois étendues </w:t>
+      </w:r>
+      <w:r>
+        <w:t xml:space="preserve">par </w:t>
+      </w:r>
+      <w:r>
+        <w:t>des syntagmes prépositionnels. En cela, ils ne sont pas à première</w:t>
+      </w:r>
+      <w:r>
+        <w:t xml:space="preserve"> </w:t>
+      </w:r>
+      <w:r>
+        <w:t>vue de</w:t>
+      </w:r>
+      <w:r>
+        <w:t>s</w:t>
+      </w:r>
+      <w:r>
+        <w:t xml:space="preserve"> candidats </w:t>
+      </w:r>
+      <w:r>
+        <w:t xml:space="preserve">faciles </w:t>
+      </w:r>
+      <w:r>
+        <w:t>pour le traitement automatique des langues</w:t>
+      </w:r>
+      <w:r>
+        <w:t xml:space="preserve"> (TAL)</w:t>
+      </w:r>
+      <w:r>
+        <w:t xml:space="preserve">. </w:t>
+      </w:r>
+      <w:r>
+        <w:t xml:space="preserve">Mais ils sont aussi souvent exempts de fautes de graphie ou de frappe, d’écritures « phonétique » </w:t>
+      </w:r>
+      <w:r>
+        <w:t xml:space="preserve">présentent dans d’autres sources et </w:t>
+      </w:r>
+      <w:r>
+        <w:t xml:space="preserve">qui viennent </w:t>
+      </w:r>
+      <w:r>
+        <w:t>rendre plus difficile</w:t>
+      </w:r>
+      <w:r>
+        <w:t xml:space="preserve"> les tâches du TAL. La volonté d’informer </w:t>
+      </w:r>
+      <w:r>
+        <w:t>se traduit sur le plan</w:t>
+      </w:r>
+      <w:r>
+        <w:t xml:space="preserve"> sémantique</w:t>
+      </w:r>
+      <w:r>
+        <w:t xml:space="preserve"> par la volonté de</w:t>
+      </w:r>
+      <w:r>
+        <w:t xml:space="preserve"> définir le thème du texte, de façon bien plus condensée que dans un paragraphe ou un texte plus long.</w:t>
+      </w:r>
+    </w:p>
+    <w:p>
+      <w:pPr>
+        <w:ind w:firstLine="708"/>
+        <w:jc w:val="both"/>
+      </w:pPr>
+      <w:r>
+        <w:t xml:space="preserve">Pour étudier </w:t>
+      </w:r>
+      <w:r>
+        <w:t>cette volonté d’informer, n</w:t>
+      </w:r>
+      <w:r>
+        <w:t xml:space="preserve">ous voudrions dans </w:t>
+      </w:r>
+      <w:r>
+        <w:t xml:space="preserve">le cadre de </w:t>
+      </w:r>
+      <w:r>
+        <w:t>ce travail explorer un</w:t>
+      </w:r>
+      <w:r>
+        <w:t xml:space="preserve"> type d</w:t>
+      </w:r>
+      <w:r>
+        <w:t>e structure</w:t>
+      </w:r>
+      <w:r>
+        <w:t>, un patron,</w:t>
+      </w:r>
+      <w:r>
+        <w:t xml:space="preserve"> très représenté dans les titres scientifiques. Ce</w:t>
+      </w:r>
+      <w:r>
+        <w:t>lui</w:t>
+      </w:r>
+      <w:r>
+        <w:t xml:space="preserve"> centré sur un double point « </w:t>
+      </w:r>
+      <w:r>
+        <w:rPr>
+          <w:b/>
+        </w:rPr>
+        <w:t>:</w:t>
+      </w:r>
+      <w:r>
+        <w:t xml:space="preserve"> » </w:t>
+      </w:r>
+      <w:r>
+        <w:t>suivi immédiatement après d’un syntagme nominal</w:t>
+      </w:r>
+      <w:r>
+        <w:t xml:space="preserve"> (</w:t>
+      </w:r>
+      <w:r>
+        <w:rPr>
+          <w:b/>
+        </w:rPr>
+        <w:t>SN</w:t>
+      </w:r>
+      <w:r>
+        <w:t>)</w:t>
+      </w:r>
+      <w:r>
+        <w:t>.</w:t>
+      </w:r>
+      <w:r>
+        <w:t xml:space="preserve"> </w:t>
+      </w:r>
+      <w:r>
+        <w:t xml:space="preserve">Le </w:t>
+      </w:r>
+      <w:r>
+        <w:t xml:space="preserve">lemme </w:t>
+      </w:r>
+      <w:r>
+        <w:t>qui constitue son noyau doit être abordé avec une attention toute particulière</w:t>
+      </w:r>
+      <w:r>
+        <w:t xml:space="preserve">. De ce fait, notre étude mêle </w:t>
+      </w:r>
+      <w:r>
+        <w:t>plusieurs</w:t>
+      </w:r>
+      <w:r>
+        <w:t xml:space="preserve"> niveaux d’analyse</w:t>
+      </w:r>
+      <w:r>
+        <w:t>. Le niveau</w:t>
+      </w:r>
+      <w:r>
+        <w:t xml:space="preserve"> lexical</w:t>
+      </w:r>
+      <w:r>
+        <w:t>, le niveau</w:t>
+      </w:r>
+      <w:r>
+        <w:t xml:space="preserve"> syntaxique, et même, si nous en avons la possibilité, nous voudrions explorer </w:t>
+      </w:r>
+      <w:r>
+        <w:t xml:space="preserve">également </w:t>
+      </w:r>
+      <w:r>
+        <w:t xml:space="preserve">celui de la sémantique. </w:t>
+      </w:r>
+      <w:r>
+        <w:t xml:space="preserve">Nous nous </w:t>
+      </w:r>
+      <w:r>
+        <w:t>inscrivons</w:t>
+      </w:r>
+      <w:r>
+        <w:t xml:space="preserve"> dans une approche résolument </w:t>
+      </w:r>
+      <w:r>
+        <w:rPr>
+          <w:i/>
+        </w:rPr>
+        <w:t xml:space="preserve">corpus </w:t>
+      </w:r>
+      <w:proofErr w:type="spellStart"/>
+      <w:r>
+        <w:rPr>
+          <w:i/>
+        </w:rPr>
+        <w:t>driven</w:t>
+      </w:r>
+      <w:proofErr w:type="spellEnd"/>
+      <w:r>
+        <w:t xml:space="preserve"> (Solen et al., 2012) : nous abordons nos données </w:t>
+      </w:r>
+      <w:r>
+        <w:t>sans a priori</w:t>
+      </w:r>
+      <w:r>
+        <w:t xml:space="preserve"> théorique, pour essayer de faire émerger de notre corpus des constructions linguistiques.</w:t>
+      </w:r>
+      <w:r>
+        <w:t xml:space="preserve"> </w:t>
+      </w:r>
+      <w:r>
+        <w:t xml:space="preserve">Une fois </w:t>
+      </w:r>
+      <w:r>
+        <w:t xml:space="preserve">que nous aurons identifié </w:t>
+      </w:r>
+      <w:r>
+        <w:t xml:space="preserve">les structures </w:t>
+      </w:r>
+      <w:r>
+        <w:t>qui suivent</w:t>
+      </w:r>
+      <w:r>
+        <w:t xml:space="preserve"> ce patron, </w:t>
+      </w:r>
+      <w:r>
+        <w:t xml:space="preserve">les variations possibles, </w:t>
+      </w:r>
+      <w:r>
+        <w:t>n</w:t>
+      </w:r>
+      <w:r>
+        <w:t>ous voudrions essayer de corréler l</w:t>
+      </w:r>
+      <w:r>
+        <w:t xml:space="preserve">eur </w:t>
+      </w:r>
+      <w:r>
+        <w:t xml:space="preserve">utilisation avec des caractéristiques propres aux publications </w:t>
+      </w:r>
+      <w:r>
+        <w:t xml:space="preserve">titrées </w:t>
+      </w:r>
+      <w:r>
+        <w:t xml:space="preserve">comme leur discipline </w:t>
+      </w:r>
+      <w:r>
+        <w:t xml:space="preserve">ou le type de texte </w:t>
+      </w:r>
+      <w:r>
+        <w:t>par exemple.</w:t>
+      </w:r>
+    </w:p>
+    <w:p>
+      <w:pPr>
+        <w:ind w:firstLine="708"/>
+        <w:jc w:val="both"/>
+      </w:pPr>
+      <w:r>
+        <w:t xml:space="preserve">Au fil de notre travail lors du second semestre il est possible que d’autres </w:t>
+      </w:r>
+      <w:r>
+        <w:t xml:space="preserve">types de </w:t>
+      </w:r>
+      <w:r>
+        <w:t>structures retiennent notre attention</w:t>
+      </w:r>
+      <w:r>
+        <w:t xml:space="preserve"> et puissent </w:t>
+      </w:r>
+      <w:r>
+        <w:t>étendre</w:t>
+      </w:r>
+      <w:r>
+        <w:t xml:space="preserve"> notre champ d’étude. Dans ce document, nous nous concentrerons sur l</w:t>
+      </w:r>
+      <w:r>
+        <w:t>e</w:t>
+      </w:r>
+      <w:r>
+        <w:t xml:space="preserve"> premi</w:t>
+      </w:r>
+      <w:r>
+        <w:t>er</w:t>
+      </w:r>
+      <w:r>
+        <w:t xml:space="preserve"> que nous évoquions</w:t>
+      </w:r>
+      <w:r>
+        <w:t xml:space="preserve">, le patron </w:t>
+      </w:r>
+      <w:r>
+        <w:rPr>
+          <w:b/>
+        </w:rPr>
+        <w:t>« </w:t>
+      </w:r>
+      <w:r>
+        <w:rPr>
+          <w:b/>
+        </w:rPr>
+        <w:t xml:space="preserve">… </w:t>
+      </w:r>
+      <w:r>
+        <w:rPr>
+          <w:b/>
+        </w:rPr>
+        <w:t>: SN </w:t>
+      </w:r>
+      <w:r>
+        <w:rPr>
+          <w:b/>
+        </w:rPr>
+        <w:t xml:space="preserve">… </w:t>
+      </w:r>
+      <w:r>
+        <w:rPr>
+          <w:b/>
+        </w:rPr>
+        <w:t>»</w:t>
+      </w:r>
+      <w:r>
+        <w:t>. Nous commençons par dresser un état de l’art d’études portant également sur les titres</w:t>
+      </w:r>
+      <w:r>
+        <w:t xml:space="preserve">. </w:t>
+      </w:r>
+      <w:r>
+        <w:t>S</w:t>
+      </w:r>
+      <w:r>
+        <w:t xml:space="preserve">i l’approche </w:t>
+      </w:r>
+      <w:r>
+        <w:rPr>
+          <w:i/>
+        </w:rPr>
+        <w:t xml:space="preserve">corpus </w:t>
+      </w:r>
+      <w:proofErr w:type="spellStart"/>
+      <w:r>
+        <w:rPr>
+          <w:i/>
+        </w:rPr>
+        <w:t>driven</w:t>
+      </w:r>
+      <w:proofErr w:type="spellEnd"/>
+      <w:r>
+        <w:t xml:space="preserve"> n’a pas d’a priori théorique</w:t>
+      </w:r>
+      <w:r>
+        <w:t>s</w:t>
+      </w:r>
+      <w:r>
+        <w:t xml:space="preserve">, il faut néanmoins déjà avoir une idée de l’objet que nous étudions, les titres scientifiques, et </w:t>
+      </w:r>
+      <w:r>
+        <w:t>d</w:t>
+      </w:r>
+      <w:r>
+        <w:t>es précédentes études qui en ont été faites.</w:t>
+      </w:r>
+      <w:r>
+        <w:t xml:space="preserve"> </w:t>
+      </w:r>
+      <w:r>
+        <w:t>N</w:t>
+      </w:r>
+      <w:r>
+        <w:t xml:space="preserve">ous aborderons </w:t>
+      </w:r>
+      <w:r>
+        <w:t xml:space="preserve">ensuite </w:t>
+      </w:r>
+      <w:r>
+        <w:t>nos données de travail</w:t>
+      </w:r>
+      <w:r>
+        <w:t xml:space="preserve"> constituées en corpus</w:t>
+      </w:r>
+      <w:r>
+        <w:t xml:space="preserve">. Enfin, nous livrerons nos premières analyses </w:t>
+      </w:r>
+      <w:r>
+        <w:t xml:space="preserve">à partir </w:t>
+      </w:r>
+      <w:r>
+        <w:t xml:space="preserve">de celles-ci </w:t>
+      </w:r>
+      <w:r>
+        <w:t>avant de finir par évoquer</w:t>
+      </w:r>
+      <w:r>
+        <w:t xml:space="preserve"> les pistes et perspectives qui s’offrent à nous pour la poursuite de notre travail au second semestre.</w:t>
+      </w:r>
+    </w:p>
+    <w:p>
+      <w:pPr>
+        <w:pStyle w:val="Titre1"/>
+      </w:pPr>
+      <w:bookmarkStart w:id="2" w:name="_Toc504428851"/>
+      <w:r>
+        <w:lastRenderedPageBreak/>
+        <w:t xml:space="preserve">1. </w:t>
+      </w:r>
+      <w:r>
+        <w:t>État de l’art</w:t>
       </w:r>
       <w:bookmarkEnd w:id="2"/>
     </w:p>
     <w:p>
       <w:pPr>
-        <w:jc w:val="right"/>
-      </w:pPr>
-      <w:r>
-        <w:rPr>
-          <w:i/>
-          <w:lang w:val="en-US"/>
-        </w:rPr>
-        <w:t>« Titles consist of only a few words, but they are serious stuff. »</w:t>
-      </w:r>
-      <w:r>
-        <w:rPr>
-          <w:i/>
-          <w:lang w:val="en-US"/>
-        </w:rPr>
-        <w:br/>
-      </w:r>
-      <w:proofErr w:type="spellStart"/>
-      <w:r>
-        <w:t>Swales</w:t>
-      </w:r>
-      <w:proofErr w:type="spellEnd"/>
-      <w:r>
-        <w:t xml:space="preserve"> (1990: 224)</w:t>
+        <w:jc w:val="both"/>
+      </w:pPr>
+      <w:r>
+        <w:tab/>
+        <w:t>Dans cette partie nous analysons six articles qui traitent également des titres de textes scientifiques.</w:t>
+      </w:r>
+      <w:r>
+        <w:t xml:space="preserve"> Nous allons les présenter selon </w:t>
+      </w:r>
+      <w:r>
+        <w:t>cinq</w:t>
+      </w:r>
+      <w:r>
+        <w:t xml:space="preserve"> points de vue : le sujet de l’article, le corpus qu’il utilise pour son étude</w:t>
+      </w:r>
+      <w:r>
+        <w:t>,</w:t>
+      </w:r>
+      <w:r>
+        <w:t xml:space="preserve"> les caractéristiques extrinsèques et intrinsèques des titres relevées par les auteurs</w:t>
+      </w:r>
+      <w:r>
+        <w:t xml:space="preserve"> et enfin différentes typologies proposées pour classer les titres.</w:t>
       </w:r>
     </w:p>
     <w:p>
       <w:pPr>
-        <w:ind w:firstLine="708"/>
-        <w:jc w:val="both"/>
-      </w:pPr>
-      <w:r>
-        <w:lastRenderedPageBreak/>
-        <w:t>Un</w:t>
-      </w:r>
-      <w:r>
-        <w:t xml:space="preserve"> titre </w:t>
-      </w:r>
-      <w:r>
-        <w:t xml:space="preserve">est </w:t>
-      </w:r>
-      <w:r>
-        <w:t xml:space="preserve">la porte d’entrée d’un </w:t>
-      </w:r>
-      <w:r>
-        <w:t>texte</w:t>
-      </w:r>
-      <w:r>
-        <w:t xml:space="preserve"> scientifique,</w:t>
-      </w:r>
-      <w:r>
-        <w:t xml:space="preserve"> que cela soit un cours, un article de recherche, </w:t>
-      </w:r>
-      <w:r>
-        <w:t>un</w:t>
-      </w:r>
-      <w:r>
-        <w:t xml:space="preserve"> ouvrage ou </w:t>
-      </w:r>
-      <w:r>
-        <w:t>une thèse</w:t>
-      </w:r>
-      <w:r>
-        <w:t>.</w:t>
-      </w:r>
-      <w:r>
-        <w:t xml:space="preserve"> </w:t>
-      </w:r>
-      <w:r>
-        <w:t>Il s’agit généralement du premier contact qu’</w:t>
-      </w:r>
-      <w:r>
-        <w:t>a</w:t>
-      </w:r>
-      <w:r>
-        <w:t xml:space="preserve"> le lecteur avec le texte titré et parfois du seul, s’il décide</w:t>
-      </w:r>
-      <w:r>
-        <w:t xml:space="preserve"> ensuite</w:t>
-      </w:r>
-      <w:r>
-        <w:t xml:space="preserve"> de ne pas le lire.</w:t>
-      </w:r>
-      <w:r>
-        <w:t xml:space="preserve"> Comme les titres de la presse généraliste, les titres oscillent entre deux fonctions pragmatiques, informer et attirer. </w:t>
-      </w:r>
-      <w:r>
-        <w:t xml:space="preserve">La première se base sur le dévoilement de l’information contenu dans l’article, </w:t>
-      </w:r>
-      <w:r>
-        <w:t>son champ de recherche, son sujet et parfois même ses conclusions</w:t>
-      </w:r>
-      <w:r>
-        <w:t xml:space="preserve">, pour aider rapidement le lecteur à prendre </w:t>
-      </w:r>
-      <w:r>
-        <w:t>sa décision</w:t>
-      </w:r>
-      <w:r>
-        <w:t>. La seconde fonction vise à séduire le lecteur en l’amusant ou l’intriguant et l’amener ainsi à continuer sa lecture</w:t>
-      </w:r>
-      <w:r>
-        <w:t>.</w:t>
-      </w:r>
-    </w:p>
-    <w:p>
-      <w:pPr>
-        <w:ind w:firstLine="708"/>
-        <w:jc w:val="both"/>
-      </w:pPr>
-      <w:r>
-        <w:t>Les mécanismes de la seconde</w:t>
-      </w:r>
-      <w:r>
-        <w:t xml:space="preserve"> fonction, qui</w:t>
-      </w:r>
-      <w:r>
-        <w:t xml:space="preserve"> peuvent aller jusqu’à masquer l’information ou l’éclairer sous un jour très particulier, </w:t>
-      </w:r>
-      <w:r>
-        <w:t>sont</w:t>
-      </w:r>
-      <w:r>
-        <w:t xml:space="preserve"> hors de portée de notre travail. De plus, notre intuition </w:t>
-      </w:r>
-      <w:r>
-        <w:t>nous porte</w:t>
-      </w:r>
-      <w:r>
-        <w:t xml:space="preserve"> à penser que la première fonction est bien plus présente dans les titres </w:t>
-      </w:r>
-      <w:r>
-        <w:t>de textes</w:t>
-      </w:r>
-      <w:r>
-        <w:t xml:space="preserve"> scientifiques, la seconde n’étant présente que de façon anecdotique et même considérée </w:t>
-      </w:r>
-      <w:r>
-        <w:t xml:space="preserve">comme contraire aux règles de bonnes écritures d’un titre </w:t>
-      </w:r>
-      <w:r>
-        <w:t xml:space="preserve">par certains chercheurs </w:t>
-      </w:r>
-      <w:r>
-        <w:t>(Aleixandre-</w:t>
-      </w:r>
-      <w:proofErr w:type="spellStart"/>
-      <w:r>
-        <w:t>Benavent</w:t>
-      </w:r>
-      <w:proofErr w:type="spellEnd"/>
-      <w:r>
-        <w:t xml:space="preserve"> et al., 2014).</w:t>
-      </w:r>
-    </w:p>
-    <w:p>
-      <w:pPr>
-        <w:ind w:firstLine="708"/>
-        <w:jc w:val="both"/>
-      </w:pPr>
-      <w:r>
-        <w:t xml:space="preserve">Mais la première </w:t>
-      </w:r>
-      <w:r>
-        <w:t xml:space="preserve">fonction </w:t>
-      </w:r>
-      <w:r>
-        <w:t>retient notre attention. Comment cette volonté d’information se traduit-elle dans la construction d’un titre ? Ceux-ci ont souvent des</w:t>
-      </w:r>
-      <w:r>
-        <w:t xml:space="preserve"> spécificités syntaxiques. Souvent, un titre ne comporte pas de verbe conjugué. Il se présente comme une phrase nominale, ou plusieurs, parfois étendues </w:t>
-      </w:r>
-      <w:r>
-        <w:t xml:space="preserve">par </w:t>
-      </w:r>
-      <w:r>
-        <w:t>des syntagmes prépositionnels. En cela, ils ne sont pas à première</w:t>
-      </w:r>
-      <w:r>
-        <w:t xml:space="preserve"> </w:t>
-      </w:r>
-      <w:r>
-        <w:t>vue de</w:t>
-      </w:r>
-      <w:r>
-        <w:t>s</w:t>
-      </w:r>
-      <w:r>
-        <w:t xml:space="preserve"> candidats </w:t>
-      </w:r>
-      <w:r>
-        <w:t xml:space="preserve">faciles </w:t>
-      </w:r>
-      <w:r>
-        <w:t>pour le traitement automatique des langues</w:t>
-      </w:r>
-      <w:r>
-        <w:t xml:space="preserve"> (TAL)</w:t>
-      </w:r>
-      <w:r>
-        <w:t xml:space="preserve">. </w:t>
-      </w:r>
-      <w:r>
-        <w:t xml:space="preserve">Mais ils sont aussi souvent exempts de fautes de graphie ou de frappe, d’écritures « phonétique » </w:t>
-      </w:r>
-      <w:r>
-        <w:t xml:space="preserve">présentent dans d’autres sources et </w:t>
-      </w:r>
-      <w:r>
-        <w:t xml:space="preserve">qui viennent </w:t>
-      </w:r>
-      <w:r>
-        <w:t>rendre plus difficile</w:t>
-      </w:r>
-      <w:r>
-        <w:t xml:space="preserve"> les tâches du TAL. La volonté d’informer </w:t>
-      </w:r>
-      <w:r>
-        <w:t>se traduit sur le plan</w:t>
-      </w:r>
-      <w:r>
-        <w:t xml:space="preserve"> sémantique</w:t>
-      </w:r>
-      <w:r>
-        <w:t xml:space="preserve"> par la volonté de</w:t>
-      </w:r>
-      <w:r>
-        <w:t xml:space="preserve"> définir le thème du texte, de façon bien plus condensée que dans un paragraphe ou un texte plus long.</w:t>
-      </w:r>
-    </w:p>
-    <w:p>
-      <w:pPr>
-        <w:ind w:firstLine="708"/>
-        <w:jc w:val="both"/>
-      </w:pPr>
-      <w:r>
-        <w:t xml:space="preserve">Pour étudier </w:t>
-      </w:r>
-      <w:r>
-        <w:t>cette volonté d’informer, n</w:t>
-      </w:r>
-      <w:r>
-        <w:t xml:space="preserve">ous voudrions dans </w:t>
-      </w:r>
-      <w:r>
-        <w:t xml:space="preserve">le cadre de </w:t>
-      </w:r>
-      <w:r>
-        <w:t>ce travail explorer un</w:t>
-      </w:r>
-      <w:r>
-        <w:t xml:space="preserve"> type d</w:t>
-      </w:r>
-      <w:r>
-        <w:t>e structure</w:t>
-      </w:r>
-      <w:r>
-        <w:t>, un patron,</w:t>
-      </w:r>
-      <w:r>
-        <w:t xml:space="preserve"> très représenté dans les titres scientifiques. Ce</w:t>
-      </w:r>
-      <w:r>
-        <w:t>lui</w:t>
-      </w:r>
-      <w:r>
-        <w:t xml:space="preserve"> centré sur un double point « </w:t>
-      </w:r>
-      <w:r>
-        <w:rPr>
-          <w:b/>
-        </w:rPr>
-        <w:t>:</w:t>
-      </w:r>
-      <w:r>
-        <w:t xml:space="preserve"> » </w:t>
-      </w:r>
-      <w:r>
-        <w:t>suivi immédiatement après d’un syntagme nominal</w:t>
-      </w:r>
-      <w:r>
-        <w:t xml:space="preserve"> (</w:t>
-      </w:r>
-      <w:r>
-        <w:rPr>
-          <w:b/>
-        </w:rPr>
-        <w:t>SN</w:t>
-      </w:r>
-      <w:r>
-        <w:t>)</w:t>
-      </w:r>
-      <w:r>
-        <w:t>.</w:t>
-      </w:r>
-      <w:r>
-        <w:t xml:space="preserve"> </w:t>
-      </w:r>
-      <w:r>
-        <w:t xml:space="preserve">Le </w:t>
-      </w:r>
-      <w:r>
-        <w:t xml:space="preserve">lemme </w:t>
-      </w:r>
-      <w:r>
-        <w:t>qui constitue son noyau doit être abordé avec une attention toute particulière</w:t>
-      </w:r>
-      <w:r>
-        <w:t xml:space="preserve">. De ce fait, notre étude mêle </w:t>
-      </w:r>
-      <w:r>
-        <w:t>plusieurs</w:t>
-      </w:r>
-      <w:r>
-        <w:t xml:space="preserve"> niveaux d’analyse</w:t>
-      </w:r>
-      <w:r>
-        <w:t>. Le niveau</w:t>
-      </w:r>
-      <w:r>
-        <w:t xml:space="preserve"> lexical</w:t>
-      </w:r>
-      <w:r>
-        <w:t>, le niveau</w:t>
-      </w:r>
-      <w:r>
-        <w:t xml:space="preserve"> syntaxique, et même, si nous en avons la possibilité, nous voudrions explorer </w:t>
-      </w:r>
-      <w:r>
-        <w:t xml:space="preserve">également </w:t>
-      </w:r>
-      <w:r>
-        <w:t xml:space="preserve">celui de la sémantique. </w:t>
-      </w:r>
-      <w:r>
-        <w:t xml:space="preserve">Nous nous </w:t>
-      </w:r>
-      <w:r>
-        <w:t>inscrivons</w:t>
-      </w:r>
-      <w:r>
-        <w:t xml:space="preserve"> dans une approche résolument </w:t>
-      </w:r>
-      <w:r>
-        <w:rPr>
-          <w:i/>
-        </w:rPr>
-        <w:t xml:space="preserve">corpus </w:t>
-      </w:r>
-      <w:proofErr w:type="spellStart"/>
-      <w:r>
-        <w:rPr>
-          <w:i/>
-        </w:rPr>
-        <w:t>driven</w:t>
-      </w:r>
-      <w:proofErr w:type="spellEnd"/>
-      <w:r>
-        <w:t xml:space="preserve"> (Solen et al., 2012) : nous abordons nos données </w:t>
-      </w:r>
-      <w:r>
-        <w:t>sans a priori</w:t>
-      </w:r>
-      <w:r>
-        <w:t xml:space="preserve"> théorique, pour essayer de faire émerger de notre corpus des constructions linguistiques.</w:t>
-      </w:r>
-      <w:r>
-        <w:t xml:space="preserve"> </w:t>
-      </w:r>
-      <w:r>
-        <w:t xml:space="preserve">Une fois </w:t>
-      </w:r>
-      <w:r>
-        <w:t xml:space="preserve">que nous aurons identifié </w:t>
-      </w:r>
-      <w:r>
-        <w:t xml:space="preserve">les structures </w:t>
-      </w:r>
-      <w:r>
-        <w:t>qui suivent</w:t>
-      </w:r>
-      <w:r>
-        <w:t xml:space="preserve"> ce patron, </w:t>
-      </w:r>
-      <w:r>
-        <w:t xml:space="preserve">les variations possibles, </w:t>
-      </w:r>
-      <w:r>
-        <w:t>n</w:t>
-      </w:r>
-      <w:r>
-        <w:t>ous voudrions essayer de corréler l</w:t>
-      </w:r>
-      <w:r>
-        <w:t xml:space="preserve">eur </w:t>
-      </w:r>
-      <w:r>
-        <w:t xml:space="preserve">utilisation avec des caractéristiques propres aux publications </w:t>
-      </w:r>
-      <w:r>
-        <w:t xml:space="preserve">titrées </w:t>
-      </w:r>
-      <w:r>
-        <w:t xml:space="preserve">comme leur discipline </w:t>
-      </w:r>
-      <w:r>
-        <w:t xml:space="preserve">ou le type de texte </w:t>
-      </w:r>
-      <w:r>
-        <w:t>par exemple.</w:t>
-      </w:r>
-    </w:p>
-    <w:p>
-      <w:pPr>
-        <w:ind w:firstLine="708"/>
-        <w:jc w:val="both"/>
-      </w:pPr>
-      <w:r>
-        <w:t xml:space="preserve">Au fil de notre travail lors du second semestre il est possible que d’autres </w:t>
-      </w:r>
-      <w:r>
-        <w:t xml:space="preserve">types de </w:t>
-      </w:r>
-      <w:r>
-        <w:t>structures retiennent notre attention</w:t>
-      </w:r>
-      <w:r>
-        <w:t xml:space="preserve"> et puissent </w:t>
-      </w:r>
-      <w:r>
-        <w:t>étendre</w:t>
-      </w:r>
-      <w:r>
-        <w:t xml:space="preserve"> notre champ d’étude. Dans ce document, nous nous concentrerons sur l</w:t>
-      </w:r>
-      <w:r>
-        <w:t>e</w:t>
-      </w:r>
-      <w:r>
-        <w:t xml:space="preserve"> premi</w:t>
-      </w:r>
-      <w:r>
-        <w:t>er</w:t>
-      </w:r>
-      <w:r>
-        <w:t xml:space="preserve"> que nous évoquions</w:t>
-      </w:r>
-      <w:r>
-        <w:t xml:space="preserve">, le patron </w:t>
-      </w:r>
-      <w:r>
-        <w:rPr>
-          <w:b/>
-        </w:rPr>
-        <w:t>« </w:t>
-      </w:r>
-      <w:r>
-        <w:rPr>
-          <w:b/>
-        </w:rPr>
-        <w:t xml:space="preserve">… </w:t>
-      </w:r>
-      <w:r>
-        <w:rPr>
-          <w:b/>
-        </w:rPr>
-        <w:t>: SN </w:t>
-      </w:r>
-      <w:r>
-        <w:rPr>
-          <w:b/>
-        </w:rPr>
-        <w:t xml:space="preserve">… </w:t>
-      </w:r>
-      <w:r>
-        <w:rPr>
-          <w:b/>
-        </w:rPr>
-        <w:t>»</w:t>
-      </w:r>
-      <w:r>
-        <w:t>. Nous commençons par dresser un état de l’art d’études portant également sur les titres</w:t>
-      </w:r>
-      <w:r>
-        <w:t xml:space="preserve">. </w:t>
-      </w:r>
-      <w:r>
-        <w:t>S</w:t>
-      </w:r>
-      <w:r>
-        <w:t xml:space="preserve">i l’approche </w:t>
-      </w:r>
-      <w:r>
-        <w:rPr>
-          <w:i/>
-        </w:rPr>
-        <w:t xml:space="preserve">corpus </w:t>
-      </w:r>
-      <w:proofErr w:type="spellStart"/>
-      <w:r>
-        <w:rPr>
-          <w:i/>
-        </w:rPr>
-        <w:t>driven</w:t>
-      </w:r>
-      <w:proofErr w:type="spellEnd"/>
-      <w:r>
-        <w:t xml:space="preserve"> n’a pas d’a priori théorique</w:t>
-      </w:r>
-      <w:r>
-        <w:t>s</w:t>
-      </w:r>
-      <w:r>
-        <w:t xml:space="preserve">, il faut néanmoins déjà avoir une idée de l’objet que nous étudions, les titres scientifiques, et </w:t>
-      </w:r>
-      <w:r>
-        <w:t>d</w:t>
-      </w:r>
-      <w:r>
-        <w:t>es précédentes études qui en ont été faites.</w:t>
-      </w:r>
-      <w:r>
-        <w:t xml:space="preserve"> </w:t>
-      </w:r>
-      <w:r>
-        <w:t>N</w:t>
-      </w:r>
-      <w:r>
-        <w:t xml:space="preserve">ous aborderons </w:t>
-      </w:r>
-      <w:r>
-        <w:t xml:space="preserve">ensuite </w:t>
-      </w:r>
-      <w:r>
-        <w:t>nos données de travail</w:t>
-      </w:r>
-      <w:r>
-        <w:t xml:space="preserve"> constituées en corpus</w:t>
-      </w:r>
-      <w:r>
-        <w:t xml:space="preserve">. Enfin, nous livrerons nos premières analyses </w:t>
-      </w:r>
-      <w:r>
-        <w:t xml:space="preserve">à partir </w:t>
-      </w:r>
-      <w:r>
-        <w:t xml:space="preserve">de celles-ci </w:t>
-      </w:r>
-      <w:r>
-        <w:t>avant de finir par évoquer</w:t>
-      </w:r>
-      <w:r>
-        <w:t xml:space="preserve"> les pistes et perspectives qui s’offrent à nous pour la poursuite de notre travail au second semestre.</w:t>
-      </w:r>
-    </w:p>
-    <w:p>
-      <w:pPr>
-        <w:pStyle w:val="Titre1"/>
-      </w:pPr>
-      <w:bookmarkStart w:id="3" w:name="_Toc504428851"/>
-      <w:r>
-        <w:lastRenderedPageBreak/>
-        <w:t xml:space="preserve">1. </w:t>
-      </w:r>
-      <w:r>
-        <w:t>État de l’art</w:t>
+        <w:pStyle w:val="Titre2"/>
+      </w:pPr>
+      <w:bookmarkStart w:id="3" w:name="_Toc504428852"/>
+      <w:r>
+        <w:t xml:space="preserve">1.1 </w:t>
+      </w:r>
+      <w:r>
+        <w:t>Sujet</w:t>
+      </w:r>
+      <w:r>
+        <w:t xml:space="preserve"> des articles</w:t>
+      </w:r>
+      <w:r>
+        <w:t xml:space="preserve"> étudiées</w:t>
       </w:r>
       <w:bookmarkEnd w:id="3"/>
-    </w:p>
-    <w:p>
-      <w:pPr>
-        <w:jc w:val="both"/>
-      </w:pPr>
-      <w:r>
-        <w:tab/>
-        <w:t>Dans cette partie nous analysons six articles qui traitent également des titres de textes scientifiques.</w:t>
-      </w:r>
-      <w:r>
-        <w:t xml:space="preserve"> Nous allons les présenter selon </w:t>
-      </w:r>
-      <w:r>
-        <w:t>cinq</w:t>
-      </w:r>
-      <w:r>
-        <w:t xml:space="preserve"> points de vue : le sujet de l’article, le corpus qu’il utilise pour son étude</w:t>
-      </w:r>
-      <w:r>
-        <w:t>,</w:t>
-      </w:r>
-      <w:r>
-        <w:t xml:space="preserve"> les caractéristiques extrinsèques et intrinsèques des titres relevées par les auteurs</w:t>
-      </w:r>
-      <w:r>
-        <w:t xml:space="preserve"> et enfin différentes typologies proposées pour classer les titres.</w:t>
-      </w:r>
-    </w:p>
-    <w:p>
-      <w:pPr>
-        <w:pStyle w:val="Titre2"/>
-      </w:pPr>
-      <w:bookmarkStart w:id="4" w:name="_Toc504428852"/>
-      <w:r>
-        <w:t xml:space="preserve">1.1 </w:t>
-      </w:r>
-      <w:r>
-        <w:t>Sujet</w:t>
-      </w:r>
-      <w:r>
-        <w:t xml:space="preserve"> des articles</w:t>
-      </w:r>
-      <w:r>
-        <w:t xml:space="preserve"> étudiées</w:t>
-      </w:r>
-      <w:bookmarkEnd w:id="4"/>
     </w:p>
     <w:p>
       <w:r>
@@ -4433,31 +4432,53 @@
         <w:pStyle w:val="Lgende"/>
         <w:jc w:val="center"/>
       </w:pPr>
-      <w:bookmarkStart w:id="5" w:name="_Toc504428841"/>
+      <w:bookmarkStart w:id="4" w:name="_Toc504428841"/>
       <w:r>
         <w:t xml:space="preserve">Tableau </w:t>
       </w:r>
-      <w:fldSimple w:instr=" SEQ Tableau \* ARABIC ">
-        <w:r>
-          <w:rPr>
-            <w:noProof/>
-          </w:rPr>
-          <w:t>1</w:t>
-        </w:r>
-      </w:fldSimple>
       <w:r>
         <w:rPr>
           <w:noProof/>
         </w:rPr>
+        <w:fldChar w:fldCharType="begin"/>
+      </w:r>
+      <w:r>
+        <w:rPr>
+          <w:noProof/>
+        </w:rPr>
+        <w:instrText xml:space="preserve"> SEQ Tableau \* ARABIC </w:instrText>
+      </w:r>
+      <w:r>
+        <w:rPr>
+          <w:noProof/>
+        </w:rPr>
+        <w:fldChar w:fldCharType="separate"/>
+      </w:r>
+      <w:r>
+        <w:rPr>
+          <w:noProof/>
+        </w:rPr>
+        <w:t>1</w:t>
+      </w:r>
+      <w:r>
+        <w:rPr>
+          <w:noProof/>
+        </w:rPr>
+        <w:fldChar w:fldCharType="end"/>
+      </w:r>
+      <w:r>
+        <w:rPr>
+          <w:noProof/>
+        </w:rPr>
         <w:t xml:space="preserve"> : Sujet des articles étudiés</w:t>
       </w:r>
-      <w:bookmarkEnd w:id="5"/>
+      <w:bookmarkEnd w:id="4"/>
     </w:p>
     <w:p>
       <w:pPr>
         <w:pStyle w:val="Titre2"/>
       </w:pPr>
-      <w:bookmarkStart w:id="6" w:name="_Toc504428853"/>
+      <w:bookmarkStart w:id="5" w:name="_Toc504428853"/>
       <w:r>
         <w:t xml:space="preserve">1.2 </w:t>
       </w:r>
@@ -4470,7 +4491,7 @@
       <w:r>
         <w:t>des articles</w:t>
       </w:r>
-      <w:bookmarkEnd w:id="6"/>
+      <w:bookmarkEnd w:id="5"/>
     </w:p>
     <w:p>
       <w:pPr>
@@ -5382,22 +5403,44 @@
         <w:pStyle w:val="Lgende"/>
         <w:jc w:val="center"/>
       </w:pPr>
-      <w:bookmarkStart w:id="7" w:name="_Toc504428842"/>
+      <w:bookmarkStart w:id="6" w:name="_Toc504428842"/>
       <w:r>
         <w:t xml:space="preserve">Tableau </w:t>
       </w:r>
-      <w:fldSimple w:instr=" SEQ Tableau \* ARABIC ">
-        <w:r>
-          <w:rPr>
-            <w:noProof/>
-          </w:rPr>
-          <w:t>2</w:t>
-        </w:r>
-      </w:fldSimple>
+      <w:r>
+        <w:rPr>
+          <w:noProof/>
+        </w:rPr>
+        <w:fldChar w:fldCharType="begin"/>
+      </w:r>
+      <w:r>
+        <w:rPr>
+          <w:noProof/>
+        </w:rPr>
+        <w:instrText xml:space="preserve"> SEQ Tableau \* ARABIC </w:instrText>
+      </w:r>
+      <w:r>
+        <w:rPr>
+          <w:noProof/>
+        </w:rPr>
+        <w:fldChar w:fldCharType="separate"/>
+      </w:r>
+      <w:r>
+        <w:rPr>
+          <w:noProof/>
+        </w:rPr>
+        <w:t>2</w:t>
+      </w:r>
+      <w:r>
+        <w:rPr>
+          <w:noProof/>
+        </w:rPr>
+        <w:fldChar w:fldCharType="end"/>
+      </w:r>
       <w:r>
         <w:t xml:space="preserve"> : Corpus des différents articles étudiés</w:t>
       </w:r>
-      <w:bookmarkEnd w:id="7"/>
+      <w:bookmarkEnd w:id="6"/>
     </w:p>
     <w:p>
       <w:pPr>
@@ -5576,7 +5619,7 @@
       <w:pPr>
         <w:pStyle w:val="Titre2"/>
       </w:pPr>
-      <w:bookmarkStart w:id="8" w:name="_Toc504428854"/>
+      <w:bookmarkStart w:id="7" w:name="_Toc504428854"/>
       <w:r>
         <w:t>1.</w:t>
       </w:r>
@@ -5589,7 +5632,7 @@
       <w:r>
         <w:t>Informations extrinsèques supplémentaires aux titres</w:t>
       </w:r>
-      <w:bookmarkEnd w:id="8"/>
+      <w:bookmarkEnd w:id="7"/>
     </w:p>
     <w:p>
       <w:pPr>
@@ -5835,11 +5878,11 @@
             <w:r>
               <w:t xml:space="preserve"> (2005) ont montré que </w:t>
             </w:r>
-            <w:bookmarkStart w:id="9" w:name="_Hlk501573406"/>
+            <w:bookmarkStart w:id="8" w:name="_Hlk501573406"/>
             <w:r>
               <w:t>plus il y a d’auteurs, plus le titre aura tendance à être long jusqu’à un plateau de 11 mots à partir de 4 auteurs.</w:t>
             </w:r>
-            <w:bookmarkEnd w:id="9"/>
+            <w:bookmarkEnd w:id="8"/>
           </w:p>
         </w:tc>
       </w:tr>
@@ -6016,32 +6059,54 @@
         <w:pStyle w:val="Lgende"/>
         <w:jc w:val="center"/>
       </w:pPr>
-      <w:bookmarkStart w:id="10" w:name="_Toc504428843"/>
+      <w:bookmarkStart w:id="9" w:name="_Toc504428843"/>
       <w:r>
         <w:t xml:space="preserve">Tableau </w:t>
       </w:r>
-      <w:fldSimple w:instr=" SEQ Tableau \* ARABIC ">
-        <w:r>
-          <w:rPr>
-            <w:noProof/>
-          </w:rPr>
-          <w:t>3</w:t>
-        </w:r>
-      </w:fldSimple>
+      <w:r>
+        <w:rPr>
+          <w:noProof/>
+        </w:rPr>
+        <w:fldChar w:fldCharType="begin"/>
+      </w:r>
+      <w:r>
+        <w:rPr>
+          <w:noProof/>
+        </w:rPr>
+        <w:instrText xml:space="preserve"> SEQ Tableau \* ARABIC </w:instrText>
+      </w:r>
+      <w:r>
+        <w:rPr>
+          <w:noProof/>
+        </w:rPr>
+        <w:fldChar w:fldCharType="separate"/>
+      </w:r>
+      <w:r>
+        <w:rPr>
+          <w:noProof/>
+        </w:rPr>
+        <w:t>3</w:t>
+      </w:r>
+      <w:r>
+        <w:rPr>
+          <w:noProof/>
+        </w:rPr>
+        <w:fldChar w:fldCharType="end"/>
+      </w:r>
       <w:r>
         <w:t xml:space="preserve"> : Caractéristiques en dehors des titres étudiés</w:t>
       </w:r>
-      <w:bookmarkEnd w:id="10"/>
+      <w:bookmarkEnd w:id="9"/>
     </w:p>
     <w:p>
       <w:pPr>
         <w:pStyle w:val="Titre2"/>
       </w:pPr>
-      <w:bookmarkStart w:id="11" w:name="_Toc504428855"/>
+      <w:bookmarkStart w:id="10" w:name="_Toc504428855"/>
       <w:r>
         <w:t>1.4 Informations intrinsèques aux titres</w:t>
       </w:r>
-      <w:bookmarkEnd w:id="11"/>
+      <w:bookmarkEnd w:id="10"/>
     </w:p>
     <w:p>
       <w:pPr>
@@ -6373,13 +6438,8 @@
             <w:r>
               <w:t xml:space="preserve">comme </w:t>
             </w:r>
-            <w:proofErr w:type="gramStart"/>
-            <w:r>
-              <w:t>« .</w:t>
-            </w:r>
-            <w:proofErr w:type="gramEnd"/>
-            <w:r>
-              <w:t> », « - » auxquels on peut rajouter selon Aleixandre-</w:t>
+            <w:r>
+              <w:t>« . », « - » auxquels on peut rajouter selon Aleixandre-</w:t>
             </w:r>
             <w:proofErr w:type="spellStart"/>
             <w:r>
@@ -6693,32 +6753,54 @@
         <w:pStyle w:val="Lgende"/>
         <w:jc w:val="center"/>
       </w:pPr>
-      <w:bookmarkStart w:id="12" w:name="_Toc504428844"/>
+      <w:bookmarkStart w:id="11" w:name="_Toc504428844"/>
       <w:r>
         <w:t xml:space="preserve">Tableau </w:t>
       </w:r>
-      <w:fldSimple w:instr=" SEQ Tableau \* ARABIC ">
-        <w:r>
-          <w:rPr>
-            <w:noProof/>
-          </w:rPr>
-          <w:t>4</w:t>
-        </w:r>
-      </w:fldSimple>
+      <w:r>
+        <w:rPr>
+          <w:noProof/>
+        </w:rPr>
+        <w:fldChar w:fldCharType="begin"/>
+      </w:r>
+      <w:r>
+        <w:rPr>
+          <w:noProof/>
+        </w:rPr>
+        <w:instrText xml:space="preserve"> SEQ Tableau \* ARABIC </w:instrText>
+      </w:r>
+      <w:r>
+        <w:rPr>
+          <w:noProof/>
+        </w:rPr>
+        <w:fldChar w:fldCharType="separate"/>
+      </w:r>
+      <w:r>
+        <w:rPr>
+          <w:noProof/>
+        </w:rPr>
+        <w:t>4</w:t>
+      </w:r>
+      <w:r>
+        <w:rPr>
+          <w:noProof/>
+        </w:rPr>
+        <w:fldChar w:fldCharType="end"/>
+      </w:r>
       <w:r>
         <w:t xml:space="preserve"> : Caractéristiques internes des titres étudiés</w:t>
       </w:r>
-      <w:bookmarkEnd w:id="12"/>
+      <w:bookmarkEnd w:id="11"/>
     </w:p>
     <w:p>
       <w:pPr>
         <w:pStyle w:val="Titre2"/>
       </w:pPr>
-      <w:bookmarkStart w:id="13" w:name="_Toc504428856"/>
+      <w:bookmarkStart w:id="12" w:name="_Toc504428856"/>
       <w:r>
         <w:t>1.5 Propositions de typologies des titres</w:t>
       </w:r>
-      <w:bookmarkEnd w:id="13"/>
+      <w:bookmarkEnd w:id="12"/>
     </w:p>
     <w:p>
       <w:r>
@@ -6792,7 +6874,7 @@
             <w:tcW w:w="2122" w:type="dxa"/>
           </w:tcPr>
           <w:p>
-            <w:bookmarkStart w:id="14" w:name="_Hlk501575393"/>
+            <w:bookmarkStart w:id="13" w:name="_Hlk501575393"/>
             <w:proofErr w:type="spellStart"/>
             <w:r>
               <w:t>Lewison</w:t>
@@ -6807,7 +6889,7 @@
             <w:r>
               <w:t xml:space="preserve"> (2005)</w:t>
             </w:r>
-            <w:bookmarkEnd w:id="14"/>
+            <w:bookmarkEnd w:id="13"/>
           </w:p>
         </w:tc>
         <w:tc>
@@ -6830,7 +6912,7 @@
             <w:tcW w:w="2122" w:type="dxa"/>
           </w:tcPr>
           <w:p>
-            <w:bookmarkStart w:id="15" w:name="_Hlk501575383"/>
+            <w:bookmarkStart w:id="14" w:name="_Hlk501575383"/>
             <w:proofErr w:type="spellStart"/>
             <w:r>
               <w:t>Jamali</w:t>
@@ -6850,7 +6932,7 @@
             <w:r>
               <w:t xml:space="preserve"> (2011)</w:t>
             </w:r>
-            <w:bookmarkEnd w:id="15"/>
+            <w:bookmarkEnd w:id="14"/>
           </w:p>
         </w:tc>
         <w:tc>
@@ -6915,7 +6997,7 @@
             <w:tcW w:w="2122" w:type="dxa"/>
           </w:tcPr>
           <w:p>
-            <w:bookmarkStart w:id="16" w:name="_Hlk501575401"/>
+            <w:bookmarkStart w:id="15" w:name="_Hlk501575401"/>
             <w:r>
               <w:t>Rebeyrolle, Jacques</w:t>
             </w:r>
@@ -6937,7 +7019,7 @@
               <w:lastRenderedPageBreak/>
               <w:t>(2009)</w:t>
             </w:r>
-            <w:bookmarkEnd w:id="16"/>
+            <w:bookmarkEnd w:id="15"/>
           </w:p>
         </w:tc>
         <w:tc>
@@ -7143,20 +7225,85 @@
         <w:pStyle w:val="Lgende"/>
         <w:jc w:val="center"/>
       </w:pPr>
-      <w:bookmarkStart w:id="17" w:name="_Toc504428845"/>
+      <w:bookmarkStart w:id="16" w:name="_Toc504428845"/>
       <w:r>
         <w:t xml:space="preserve">Tableau </w:t>
       </w:r>
-      <w:fldSimple w:instr=" SEQ Tableau \* ARABIC ">
-        <w:r>
-          <w:rPr>
-            <w:noProof/>
-          </w:rPr>
-          <w:t>5</w:t>
-        </w:r>
-      </w:fldSimple>
+      <w:r>
+        <w:rPr>
+          <w:noProof/>
+        </w:rPr>
+        <w:fldChar w:fldCharType="begin"/>
+      </w:r>
+      <w:r>
+        <w:rPr>
+          <w:noProof/>
+        </w:rPr>
+        <w:instrText xml:space="preserve"> SEQ Tableau \* ARABIC </w:instrText>
+      </w:r>
+      <w:r>
+        <w:rPr>
+          <w:noProof/>
+        </w:rPr>
+        <w:fldChar w:fldCharType="separate"/>
+      </w:r>
+      <w:r>
+        <w:rPr>
+          <w:noProof/>
+        </w:rPr>
+        <w:t>5</w:t>
+      </w:r>
+      <w:r>
+        <w:rPr>
+          <w:noProof/>
+        </w:rPr>
+        <w:fldChar w:fldCharType="end"/>
+      </w:r>
       <w:r>
         <w:t xml:space="preserve"> : Classements des titres</w:t>
+      </w:r>
+      <w:bookmarkEnd w:id="16"/>
+    </w:p>
+    <w:p>
+      <w:pPr>
+        <w:jc w:val="both"/>
+      </w:pPr>
+      <w:r>
+        <w:tab/>
+        <w:t>Après avoir vu les différents corpus étudiés dans la littérature</w:t>
+      </w:r>
+      <w:r>
+        <w:t xml:space="preserve"> et les caractéristiques extrinsèques et intrinsèques des titres relevés par les différents auteurs</w:t>
+      </w:r>
+      <w:r>
+        <w:t xml:space="preserve"> ainsi que </w:t>
+      </w:r>
+      <w:r>
+        <w:t>leurs</w:t>
+      </w:r>
+      <w:r>
+        <w:t xml:space="preserve"> propositions de typologie</w:t>
+      </w:r>
+      <w:r>
+        <w:t>, nous pouvons abord</w:t>
+      </w:r>
+      <w:r>
+        <w:t>er</w:t>
+      </w:r>
+      <w:r>
+        <w:t xml:space="preserve"> nos propres données. </w:t>
+      </w:r>
+    </w:p>
+    <w:p>
+      <w:pPr>
+        <w:pStyle w:val="Titre1"/>
+      </w:pPr>
+      <w:bookmarkStart w:id="17" w:name="_Toc504428857"/>
+      <w:r>
+        <w:t xml:space="preserve">3. </w:t>
+      </w:r>
+      <w:r>
+        <w:t>Données de travail</w:t>
       </w:r>
       <w:bookmarkEnd w:id="17"/>
     </w:p>
@@ -7166,40 +7313,31 @@
       </w:pPr>
       <w:r>
         <w:tab/>
-        <w:t>Après avoir vu les différents corpus étudiés dans la littérature</w:t>
-      </w:r>
-      <w:r>
-        <w:t xml:space="preserve"> et les caractéristiques extrinsèques et intrinsèques des titres relevés par les différents auteurs</w:t>
-      </w:r>
-      <w:r>
-        <w:t xml:space="preserve"> ainsi que </w:t>
-      </w:r>
-      <w:r>
-        <w:t>leurs</w:t>
-      </w:r>
-      <w:r>
-        <w:t xml:space="preserve"> propositions de typologie</w:t>
-      </w:r>
-      <w:r>
-        <w:t>, nous pouvons abord</w:t>
-      </w:r>
-      <w:r>
-        <w:t>er</w:t>
-      </w:r>
-      <w:r>
-        <w:t xml:space="preserve"> nos propres données. </w:t>
+        <w:t>Dans cette partie nous présentons nos données de travail, leur source et les interactions que nous avons avec elle pour les récupérer et les traitements qui sont faits</w:t>
+      </w:r>
+      <w:r>
+        <w:t xml:space="preserve"> dessus</w:t>
+      </w:r>
+      <w:r>
+        <w:t>.</w:t>
+      </w:r>
+      <w:r>
+        <w:t xml:space="preserve"> Il s’agit d’un premier aperçu des éléments de notre méthodologie que nous développerons avec nos premières analyses dans la partie suivante</w:t>
+      </w:r>
+      <w:r>
+        <w:t xml:space="preserve"> également.</w:t>
       </w:r>
     </w:p>
     <w:p>
       <w:pPr>
-        <w:pStyle w:val="Titre1"/>
-      </w:pPr>
-      <w:bookmarkStart w:id="18" w:name="_Toc504428857"/>
-      <w:r>
-        <w:t xml:space="preserve">3. </w:t>
-      </w:r>
-      <w:r>
-        <w:t>Données de travail</w:t>
+        <w:pStyle w:val="Titre2"/>
+      </w:pPr>
+      <w:bookmarkStart w:id="18" w:name="_Toc504428858"/>
+      <w:r>
+        <w:t>3</w:t>
+      </w:r>
+      <w:r>
+        <w:t>.1 Présentation de HAL</w:t>
       </w:r>
       <w:bookmarkEnd w:id="18"/>
     </w:p>
@@ -7209,183 +7347,413 @@
       </w:pPr>
       <w:r>
         <w:tab/>
-        <w:t>Dans cette partie nous présentons nos données de travail, leur source et les interactions que nous avons avec elle pour les récupérer et les traitements qui sont faits</w:t>
-      </w:r>
-      <w:r>
-        <w:t xml:space="preserve"> dessus</w:t>
-      </w:r>
-      <w:r>
-        <w:t>.</w:t>
-      </w:r>
-      <w:r>
-        <w:t xml:space="preserve"> Il s’agit d’un premier aperçu des éléments de notre méthodologie que nous développerons avec nos premières analyses dans la partie suivante</w:t>
-      </w:r>
-      <w:r>
-        <w:t xml:space="preserve"> également.</w:t>
+        <w:t>Nos titres sont issus de textes scientifiques stockés s</w:t>
+      </w:r>
+      <w:r>
+        <w:t xml:space="preserve">ur l’archive ouverte </w:t>
+      </w:r>
+      <w:r>
+        <w:rPr>
+          <w:i/>
+        </w:rPr>
+        <w:t>H</w:t>
+      </w:r>
+      <w:r>
+        <w:rPr>
+          <w:i/>
+        </w:rPr>
+        <w:t xml:space="preserve">yper </w:t>
+      </w:r>
+      <w:r>
+        <w:rPr>
+          <w:i/>
+        </w:rPr>
+        <w:t>A</w:t>
+      </w:r>
+      <w:r>
+        <w:rPr>
+          <w:i/>
+        </w:rPr>
+        <w:t xml:space="preserve">rticle en </w:t>
+      </w:r>
+      <w:r>
+        <w:rPr>
+          <w:i/>
+        </w:rPr>
+        <w:t>L</w:t>
+      </w:r>
+      <w:r>
+        <w:rPr>
+          <w:i/>
+        </w:rPr>
+        <w:t>igne</w:t>
+      </w:r>
+      <w:r>
+        <w:t xml:space="preserve"> (HAL)</w:t>
+      </w:r>
+      <w:r>
+        <w:rPr>
+          <w:rStyle w:val="Appelnotedebasdep"/>
+        </w:rPr>
+        <w:footnoteReference w:id="1"/>
+      </w:r>
+      <w:r>
+        <w:t xml:space="preserve"> (</w:t>
+      </w:r>
+      <w:proofErr w:type="spellStart"/>
+      <w:r>
+        <w:t>Nivard</w:t>
+      </w:r>
+      <w:proofErr w:type="spellEnd"/>
+      <w:r>
+        <w:t>, 2010)</w:t>
+      </w:r>
+      <w:r>
+        <w:t xml:space="preserve">. </w:t>
+      </w:r>
+      <w:r>
+        <w:t xml:space="preserve">Chaque chercheur, quelle que soit sa discipline, </w:t>
+      </w:r>
+      <w:r>
+        <w:t>ou documentaliste d</w:t>
+      </w:r>
+      <w:r>
+        <w:t>’un</w:t>
+      </w:r>
+      <w:r>
+        <w:t xml:space="preserve"> centre de recherche, </w:t>
+      </w:r>
+      <w:r>
+        <w:t xml:space="preserve">est libre de déposer </w:t>
+      </w:r>
+      <w:r>
+        <w:t>le texte intégral d’un</w:t>
+      </w:r>
+      <w:r>
+        <w:t xml:space="preserve"> texte scientifique sur HAL, </w:t>
+      </w:r>
+      <w:r>
+        <w:t>s’il a l’accord de</w:t>
+      </w:r>
+      <w:r>
+        <w:t xml:space="preserve"> se</w:t>
+      </w:r>
+      <w:r>
+        <w:t>s auteurs. I</w:t>
+      </w:r>
+      <w:r>
+        <w:t xml:space="preserve">l n’y a pas de contrôle par les pairs </w:t>
+      </w:r>
+      <w:r>
+        <w:t>du contenu</w:t>
+      </w:r>
+      <w:r>
+        <w:t xml:space="preserve"> scientifique</w:t>
+      </w:r>
+      <w:r>
+        <w:t xml:space="preserve"> déposé</w:t>
+      </w:r>
+      <w:r>
+        <w:t>, seulement un contrôle de conformité de surface pour s’assurer du bon format du document et du respect des droits des auteurs</w:t>
+      </w:r>
+      <w:r>
+        <w:t xml:space="preserve">. En le déposant sur HAL, </w:t>
+      </w:r>
+      <w:r>
+        <w:t>le texte est</w:t>
+      </w:r>
+      <w:r>
+        <w:t xml:space="preserve"> rend</w:t>
+      </w:r>
+      <w:r>
+        <w:t>u</w:t>
+      </w:r>
+      <w:r>
+        <w:t xml:space="preserve"> publique et partag</w:t>
+      </w:r>
+      <w:r>
+        <w:t>é</w:t>
+      </w:r>
+      <w:r>
+        <w:t xml:space="preserve"> avec la communauté scientifique.</w:t>
+      </w:r>
+      <w:r>
+        <w:t xml:space="preserve"> Il s’agit d’une façon supplémentaire, et parfois complémentaire, de diffuser son travail par rapport à la publication dans une revue avec un jury de pairs qui acceptent et contrôlent les publications. Les articles scientifiques déposés sur HAL avant ou sans publication dans une revue sont appelés des </w:t>
+      </w:r>
+      <w:r>
+        <w:rPr>
+          <w:i/>
+        </w:rPr>
+        <w:t>preprints</w:t>
+      </w:r>
+      <w:r>
+        <w:t>. Le dépôt dans une archive ouverte est plus rapide que la publication dans une revue, mais avec moins de contrôles.</w:t>
       </w:r>
     </w:p>
     <w:p>
       <w:pPr>
-        <w:pStyle w:val="Titre2"/>
-      </w:pPr>
-      <w:bookmarkStart w:id="19" w:name="_Toc504428858"/>
-      <w:r>
-        <w:t>3</w:t>
-      </w:r>
-      <w:r>
-        <w:t>.1 Présentation de HAL</w:t>
-      </w:r>
-      <w:bookmarkEnd w:id="19"/>
+        <w:ind w:firstLine="708"/>
+        <w:jc w:val="both"/>
+      </w:pPr>
+      <w:r>
+        <w:t>HAL est géré par le Centre pour la Communication Scientifique directe (CCSD)</w:t>
+      </w:r>
+      <w:r>
+        <w:rPr>
+          <w:rStyle w:val="Appelnotedebasdep"/>
+        </w:rPr>
+        <w:footnoteReference w:id="2"/>
+      </w:r>
+      <w:r>
+        <w:t>,</w:t>
+      </w:r>
+      <w:r>
+        <w:t xml:space="preserve"> fondé en 2000 </w:t>
+      </w:r>
+      <w:r>
+        <w:t>et</w:t>
+      </w:r>
+      <w:r>
+        <w:t xml:space="preserve"> rattaché au Centre National pour la Recherche Scientifique (CNRS)</w:t>
+      </w:r>
+      <w:r>
+        <w:rPr>
+          <w:rStyle w:val="Appelnotedebasdep"/>
+        </w:rPr>
+        <w:footnoteReference w:id="3"/>
+      </w:r>
+      <w:r>
+        <w:t xml:space="preserve">. Il existe des sous-ensembles de HAL dédiés à une discipline spécifique, </w:t>
+      </w:r>
+      <w:r>
+        <w:rPr>
+          <w:i/>
+        </w:rPr>
+        <w:t>HAL-SHS</w:t>
+      </w:r>
+      <w:r>
+        <w:t xml:space="preserve"> et </w:t>
+      </w:r>
+      <w:proofErr w:type="spellStart"/>
+      <w:r>
+        <w:rPr>
+          <w:i/>
+        </w:rPr>
+        <w:t>MédiHAL</w:t>
+      </w:r>
+      <w:proofErr w:type="spellEnd"/>
+      <w:r>
+        <w:t xml:space="preserve">, ou pour un type de texte spécifique comme </w:t>
+      </w:r>
+      <w:r>
+        <w:rPr>
+          <w:i/>
+        </w:rPr>
+        <w:t>Thèse</w:t>
+      </w:r>
+      <w:r>
+        <w:rPr>
+          <w:i/>
+        </w:rPr>
+        <w:t>s</w:t>
+      </w:r>
+      <w:r>
+        <w:rPr>
+          <w:i/>
+        </w:rPr>
+        <w:t xml:space="preserve"> en ligne</w:t>
+      </w:r>
+      <w:r>
+        <w:t>.</w:t>
+      </w:r>
+      <w:r>
+        <w:t xml:space="preserve"> Les avantages des archives ouvertes par rapport à un site d’une institution particulière ou le site web personnel d’un chercheur </w:t>
+      </w:r>
+      <w:r>
+        <w:t>sont</w:t>
+      </w:r>
+      <w:r>
+        <w:t xml:space="preserve"> la centralisation</w:t>
+      </w:r>
+      <w:r>
+        <w:t xml:space="preserve"> de l’accès</w:t>
+      </w:r>
+      <w:r>
+        <w:t>, la diffusion</w:t>
+      </w:r>
+      <w:r>
+        <w:t xml:space="preserve"> et le partage des connaissances</w:t>
+      </w:r>
+      <w:r>
+        <w:t xml:space="preserve"> et la conservation </w:t>
+      </w:r>
+      <w:r>
+        <w:t xml:space="preserve">pérenne </w:t>
+      </w:r>
+      <w:r>
+        <w:t>des textes.</w:t>
+      </w:r>
+      <w:r>
+        <w:t xml:space="preserve"> </w:t>
+      </w:r>
+      <w:r>
+        <w:t>La création des archives ouvertes s’inscrit dans le mouvement pour un accès libre et gratuit aux connaissances scientifiques.</w:t>
+      </w:r>
+      <w:r>
+        <w:t xml:space="preserve"> La plus ancienne des archives ouvertes est </w:t>
+      </w:r>
+      <w:proofErr w:type="spellStart"/>
+      <w:r>
+        <w:t>arXiv</w:t>
+      </w:r>
+      <w:proofErr w:type="spellEnd"/>
+      <w:r>
+        <w:rPr>
+          <w:rStyle w:val="Appelnotedebasdep"/>
+        </w:rPr>
+        <w:footnoteReference w:id="4"/>
+      </w:r>
+      <w:r>
+        <w:t xml:space="preserve">, fondée en 1991. Un dépôt dans HAL </w:t>
+      </w:r>
+      <w:r>
+        <w:lastRenderedPageBreak/>
+        <w:t xml:space="preserve">entraîne automatiquement la création d’une notice dans </w:t>
+      </w:r>
+      <w:proofErr w:type="spellStart"/>
+      <w:r>
+        <w:t>arXiv</w:t>
+      </w:r>
+      <w:proofErr w:type="spellEnd"/>
+      <w:r>
+        <w:t xml:space="preserve"> si elle entre dans les disciplines couvertes par cette dernière.</w:t>
+      </w:r>
     </w:p>
     <w:p>
       <w:pPr>
+        <w:ind w:firstLine="708"/>
         <w:jc w:val="both"/>
       </w:pPr>
-      <w:r>
-        <w:tab/>
-        <w:t>Nos titres sont issus de textes scientifiques stockés s</w:t>
-      </w:r>
-      <w:r>
-        <w:t xml:space="preserve">ur l’archive ouverte </w:t>
+      <w:bookmarkStart w:id="19" w:name="_Hlk519330049"/>
+      <w:r>
+        <w:t>U</w:t>
+      </w:r>
+      <w:r>
+        <w:t>ne notice est créée</w:t>
+      </w:r>
+      <w:r>
+        <w:t xml:space="preserve"> sur HAL lors du dépôt du texte et éventuellement dupliquée dans d’autres archives ouvertes</w:t>
+      </w:r>
+      <w:r>
+        <w:t xml:space="preserve">. </w:t>
+      </w:r>
+      <w:r>
+        <w:t>Une notice est un ensemble d’informations sur le texte scientifique déposé, appelé métadonnées, comme son titre, sa date de dépôt, son type. La notice contient tout ce qui est nécessaire à notre travail.</w:t>
+      </w:r>
+      <w:r>
+        <w:t xml:space="preserve"> Pour récupérer ces notices, il existe deux protocoles. Le premier est le </w:t>
+      </w:r>
+      <w:r>
+        <w:t xml:space="preserve">protocole </w:t>
+      </w:r>
+      <w:r>
+        <w:t xml:space="preserve">de moissonnage standardisé </w:t>
       </w:r>
       <w:r>
         <w:rPr>
           <w:i/>
         </w:rPr>
-        <w:t>H</w:t>
-      </w:r>
+        <w:t xml:space="preserve">Open Archives Initiative Protocol for </w:t>
+      </w:r>
+      <w:proofErr w:type="spellStart"/>
       <w:r>
         <w:rPr>
           <w:i/>
         </w:rPr>
-        <w:t xml:space="preserve">yper </w:t>
-      </w:r>
+        <w:t>Metadata</w:t>
+      </w:r>
+      <w:proofErr w:type="spellEnd"/>
       <w:r>
         <w:rPr>
           <w:i/>
         </w:rPr>
-        <w:t>A</w:t>
-      </w:r>
+        <w:t xml:space="preserve"> </w:t>
+      </w:r>
+      <w:proofErr w:type="spellStart"/>
       <w:r>
         <w:rPr>
           <w:i/>
         </w:rPr>
-        <w:t xml:space="preserve">rticle en </w:t>
-      </w:r>
-      <w:r>
-        <w:rPr>
-          <w:i/>
-        </w:rPr>
-        <w:t>L</w:t>
-      </w:r>
-      <w:r>
-        <w:rPr>
-          <w:i/>
-        </w:rPr>
-        <w:t>igne</w:t>
-      </w:r>
-      <w:r>
-        <w:t xml:space="preserve"> (HAL)</w:t>
+        <w:t>Harvesting</w:t>
+      </w:r>
+      <w:proofErr w:type="spellEnd"/>
+      <w:r>
+        <w:t xml:space="preserve"> </w:t>
+      </w:r>
+      <w:r>
+        <w:t>(</w:t>
+      </w:r>
+      <w:r>
+        <w:t>OAI-PMH</w:t>
+      </w:r>
+      <w:r>
+        <w:t>), version 2.0</w:t>
       </w:r>
       <w:r>
         <w:rPr>
           <w:rStyle w:val="Appelnotedebasdep"/>
         </w:rPr>
-        <w:footnoteReference w:id="1"/>
-      </w:r>
-      <w:r>
-        <w:t xml:space="preserve"> (</w:t>
+        <w:footnoteReference w:id="5"/>
+      </w:r>
+      <w:r>
+        <w:t>.</w:t>
+      </w:r>
+      <w:r>
+        <w:t xml:space="preserve"> Ce protocole est standardisé, on peut donc accéder à d’autres archives ouvertes</w:t>
+      </w:r>
+      <w:r>
+        <w:t xml:space="preserve"> avec</w:t>
+      </w:r>
+      <w:r>
+        <w:t xml:space="preserve">, dont </w:t>
       </w:r>
       <w:proofErr w:type="spellStart"/>
       <w:r>
-        <w:t>Nivard</w:t>
+        <w:t>arXiv</w:t>
       </w:r>
       <w:proofErr w:type="spellEnd"/>
       <w:r>
-        <w:t>, 2010)</w:t>
-      </w:r>
-      <w:r>
-        <w:t xml:space="preserve">. </w:t>
-      </w:r>
-      <w:r>
-        <w:t xml:space="preserve">Chaque chercheur, quelle que soit sa discipline, </w:t>
-      </w:r>
-      <w:r>
-        <w:t>ou documentaliste d</w:t>
-      </w:r>
-      <w:r>
-        <w:t>’un</w:t>
-      </w:r>
-      <w:r>
-        <w:t xml:space="preserve"> centre de recherche, </w:t>
-      </w:r>
-      <w:r>
-        <w:t xml:space="preserve">est libre de déposer </w:t>
-      </w:r>
-      <w:r>
-        <w:t>le texte intégral d’un</w:t>
-      </w:r>
-      <w:r>
-        <w:t xml:space="preserve"> texte scientifique sur HAL, </w:t>
-      </w:r>
-      <w:r>
-        <w:t>s’il a l’accord de</w:t>
-      </w:r>
-      <w:r>
-        <w:t xml:space="preserve"> se</w:t>
-      </w:r>
-      <w:r>
-        <w:t>s auteurs. I</w:t>
-      </w:r>
-      <w:r>
-        <w:t xml:space="preserve">l n’y a pas de contrôle par les pairs </w:t>
-      </w:r>
-      <w:r>
-        <w:t>du contenu</w:t>
-      </w:r>
-      <w:r>
-        <w:t xml:space="preserve"> scientifique</w:t>
-      </w:r>
-      <w:r>
-        <w:t xml:space="preserve"> déposé</w:t>
-      </w:r>
-      <w:r>
-        <w:t>, seulement un contrôle de conformité de surface pour s’assurer du bon format du document et du respect des droits des auteurs</w:t>
-      </w:r>
-      <w:r>
-        <w:t xml:space="preserve">. En le déposant sur HAL, </w:t>
-      </w:r>
-      <w:r>
-        <w:t>le texte est</w:t>
-      </w:r>
-      <w:r>
-        <w:t xml:space="preserve"> rend</w:t>
-      </w:r>
-      <w:r>
-        <w:t>u</w:t>
-      </w:r>
-      <w:r>
-        <w:t xml:space="preserve"> publique et partag</w:t>
-      </w:r>
-      <w:r>
-        <w:t>é</w:t>
-      </w:r>
-      <w:r>
-        <w:t xml:space="preserve"> avec la communauté scientifique.</w:t>
-      </w:r>
-      <w:r>
-        <w:t xml:space="preserve"> Il s’agit d’une façon supplémentaire, et parfois complémentaire, de diffuser son travail par rapport à la publication dans une revue avec un jury de pairs qui acceptent et contrôlent les publications. Les articles scientifiques déposés sur HAL avant ou sans publication dans une revue sont appelés des </w:t>
-      </w:r>
-      <w:proofErr w:type="spellStart"/>
-      <w:r>
-        <w:rPr>
-          <w:i/>
-        </w:rPr>
-        <w:t>preprints</w:t>
-      </w:r>
-      <w:proofErr w:type="spellEnd"/>
-      <w:r>
-        <w:t>. Le dépôt dans une archive ouverte est plus rapide que la publication dans une revue, mais avec moins de contrôles.</w:t>
+        <w:t xml:space="preserve">, mais </w:t>
+      </w:r>
+      <w:r>
+        <w:t xml:space="preserve">il </w:t>
+      </w:r>
+      <w:r>
+        <w:t>est assez limité dans ses possibilités de sélection : de base</w:t>
+      </w:r>
+      <w:r>
+        <w:t>,</w:t>
+      </w:r>
+      <w:r>
+        <w:t xml:space="preserve"> seule la possibilité de sélectionner </w:t>
+      </w:r>
+      <w:r>
+        <w:t xml:space="preserve">des notices </w:t>
+      </w:r>
+      <w:r>
+        <w:t>en fonction de la date est offerte. Les gestionnaires d’archives peuvent définir des sélecteurs supplémentaires mais ils sont encore très limités. Ce protocole est surtout conçu pour les robots s’assurant de la réplication des notices entre différent</w:t>
+      </w:r>
+      <w:r>
+        <w:t>e</w:t>
+      </w:r>
+      <w:r>
+        <w:t xml:space="preserve">s </w:t>
+      </w:r>
+      <w:r>
+        <w:t>archives ouvertes</w:t>
+      </w:r>
+      <w:r>
+        <w:t>.</w:t>
       </w:r>
     </w:p>
     <w:p>
@@ -7393,138 +7761,10 @@
         <w:ind w:firstLine="708"/>
         <w:jc w:val="both"/>
       </w:pPr>
-      <w:r>
-        <w:t>HAL est géré par le Centre pour la Communication Scientifique directe (CCSD)</w:t>
-      </w:r>
-      <w:r>
-        <w:rPr>
-          <w:rStyle w:val="Appelnotedebasdep"/>
-        </w:rPr>
-        <w:footnoteReference w:id="2"/>
-      </w:r>
-      <w:r>
-        <w:t>,</w:t>
-      </w:r>
-      <w:r>
-        <w:t xml:space="preserve"> fondé en 2000 </w:t>
-      </w:r>
-      <w:r>
-        <w:t>et</w:t>
-      </w:r>
-      <w:r>
-        <w:t xml:space="preserve"> rattaché au Centre National pour la Recherche Scientifique (CNRS)</w:t>
-      </w:r>
-      <w:r>
-        <w:rPr>
-          <w:rStyle w:val="Appelnotedebasdep"/>
-        </w:rPr>
-        <w:footnoteReference w:id="3"/>
-      </w:r>
-      <w:r>
-        <w:t xml:space="preserve">. Il existe des sous-ensembles de HAL dédiés à une discipline spécifique, </w:t>
-      </w:r>
-      <w:r>
-        <w:rPr>
-          <w:i/>
-        </w:rPr>
-        <w:t>HAL-SHS</w:t>
-      </w:r>
-      <w:r>
-        <w:t xml:space="preserve"> et </w:t>
-      </w:r>
-      <w:proofErr w:type="spellStart"/>
-      <w:r>
-        <w:rPr>
-          <w:i/>
-        </w:rPr>
-        <w:t>MédiHAL</w:t>
-      </w:r>
-      <w:proofErr w:type="spellEnd"/>
-      <w:r>
-        <w:t xml:space="preserve">, ou pour un type de texte spécifique comme </w:t>
-      </w:r>
-      <w:r>
-        <w:rPr>
-          <w:i/>
-        </w:rPr>
-        <w:t>Thèse</w:t>
-      </w:r>
-      <w:r>
-        <w:rPr>
-          <w:i/>
-        </w:rPr>
-        <w:t>s</w:t>
-      </w:r>
-      <w:r>
-        <w:rPr>
-          <w:i/>
-        </w:rPr>
-        <w:t xml:space="preserve"> en ligne</w:t>
-      </w:r>
-      <w:r>
-        <w:t>.</w:t>
-      </w:r>
-      <w:r>
-        <w:t xml:space="preserve"> Les avantages des archives ouvertes par rapport à un site d’une institution particulière ou le site web personnel d’un chercheur </w:t>
-      </w:r>
-      <w:r>
-        <w:t>sont</w:t>
-      </w:r>
-      <w:r>
-        <w:t xml:space="preserve"> la centralisation</w:t>
-      </w:r>
-      <w:r>
-        <w:t xml:space="preserve"> de l’accès</w:t>
-      </w:r>
-      <w:r>
-        <w:t>, la diffusion</w:t>
-      </w:r>
-      <w:r>
-        <w:t xml:space="preserve"> et le partage des connaissances</w:t>
-      </w:r>
-      <w:r>
-        <w:t xml:space="preserve"> et la conservation </w:t>
-      </w:r>
-      <w:r>
-        <w:t xml:space="preserve">pérenne </w:t>
-      </w:r>
-      <w:r>
-        <w:t>des textes.</w:t>
-      </w:r>
-      <w:r>
-        <w:t xml:space="preserve"> </w:t>
-      </w:r>
-      <w:r>
-        <w:t>La création des archives ouvertes s’inscrit dans le mouvement pour un accès libre et gratuit aux connaissances scientifiques.</w:t>
-      </w:r>
-      <w:r>
-        <w:t xml:space="preserve"> La plus ancienne des archives ouvertes est </w:t>
-      </w:r>
-      <w:proofErr w:type="spellStart"/>
-      <w:r>
-        <w:t>arXiv</w:t>
-      </w:r>
-      <w:proofErr w:type="spellEnd"/>
-      <w:r>
-        <w:rPr>
-          <w:rStyle w:val="Appelnotedebasdep"/>
-        </w:rPr>
-        <w:footnoteReference w:id="4"/>
-      </w:r>
-      <w:r>
-        <w:t xml:space="preserve">, fondée en 1991. Un dépôt dans HAL </w:t>
-      </w:r>
-      <w:r>
-        <w:lastRenderedPageBreak/>
-        <w:t xml:space="preserve">entraîne automatiquement la création d’une notice dans </w:t>
-      </w:r>
-      <w:proofErr w:type="spellStart"/>
-      <w:r>
-        <w:t>arXiv</w:t>
-      </w:r>
-      <w:proofErr w:type="spellEnd"/>
-      <w:r>
-        <w:t xml:space="preserve"> si elle entre dans les disciplines couvertes par cette dernière.</w:t>
+      <w:bookmarkStart w:id="20" w:name="_Hlk519330102"/>
+      <w:bookmarkEnd w:id="19"/>
+      <w:r>
+        <w:t>On remarque qu’une archive ouverte A peut avoir la notice d’un texte scientifique hébergé sur une autre archive ouverte B, cette dernière aura à la fois la notice et le texte intégral. Dernier cas possible, il existe des textes qui ne sont pas hébergés par aucune archive ouverte mais simplement référencés par leur notice. Il s’agit généralement de textes dont les droits appartiennent à des revues payantes. La création de notice se fait par le traitement automatisé des références bibliographiques des textes déposés.</w:t>
       </w:r>
     </w:p>
     <w:p>
@@ -7532,130 +7772,122 @@
         <w:ind w:firstLine="708"/>
         <w:jc w:val="both"/>
       </w:pPr>
-      <w:r>
-        <w:t>U</w:t>
-      </w:r>
-      <w:r>
-        <w:t>ne notice est créée</w:t>
-      </w:r>
-      <w:r>
-        <w:t xml:space="preserve"> sur HAL lors du dépôt du texte et éventuellement dupliquée dans d’autres archives ouvertes</w:t>
-      </w:r>
-      <w:r>
-        <w:t xml:space="preserve">. </w:t>
-      </w:r>
-      <w:r>
-        <w:t>Une notice est un ensemble d’informations sur le texte scientifique déposé, appelé métadonnées, comme son titre, sa date de dépôt, son type. La notice contient tout ce qui est nécessaire à notre travail.</w:t>
-      </w:r>
-      <w:r>
-        <w:t xml:space="preserve"> Pour récupérer ces notices, il existe deux protocoles. Le premier est le </w:t>
-      </w:r>
-      <w:r>
-        <w:t xml:space="preserve">protocole </w:t>
-      </w:r>
-      <w:r>
-        <w:t xml:space="preserve">de moissonnage standardisé </w:t>
-      </w:r>
-      <w:r>
-        <w:rPr>
-          <w:i/>
-        </w:rPr>
-        <w:t xml:space="preserve">Open Archives Initiative Protocol for </w:t>
+      <w:bookmarkStart w:id="21" w:name="_Hlk519330135"/>
+      <w:bookmarkEnd w:id="20"/>
+      <w:r>
+        <w:t>Le second protocole offert pour accéder à HAL</w:t>
+      </w:r>
+      <w:r>
+        <w:rPr>
+          <w:rStyle w:val="Appelnotedebasdep"/>
+        </w:rPr>
+        <w:footnoteReference w:id="6"/>
+      </w:r>
+      <w:r>
+        <w:t xml:space="preserve"> est bien plus intéressant dans notre cas. Il permet de sélectionner finement nos données et repose sur Apache </w:t>
       </w:r>
       <w:proofErr w:type="spellStart"/>
       <w:r>
-        <w:rPr>
-          <w:i/>
-        </w:rPr>
-        <w:t>Metadata</w:t>
+        <w:t>Solr</w:t>
       </w:r>
       <w:proofErr w:type="spellEnd"/>
       <w:r>
         <w:rPr>
-          <w:i/>
-        </w:rPr>
+          <w:rStyle w:val="Appelnotedebasdep"/>
+        </w:rPr>
+        <w:footnoteReference w:id="7"/>
+      </w:r>
+      <w:r>
+        <w:t xml:space="preserve"> (</w:t>
+      </w:r>
+      <w:bookmarkStart w:id="22" w:name="_Hlk519332122"/>
+      <w:r>
+        <w:t>Smiley</w:t>
+      </w:r>
+      <w:r>
         <w:t xml:space="preserve"> </w:t>
       </w:r>
+      <w:bookmarkEnd w:id="22"/>
+      <w:r>
+        <w:t>et al</w:t>
+      </w:r>
+      <w:r>
+        <w:t>.</w:t>
+      </w:r>
+      <w:r>
+        <w:t>, 2015)</w:t>
+      </w:r>
+      <w:r>
+        <w:t xml:space="preserve">, le moteur de recherche du projet d’Apache </w:t>
+      </w:r>
       <w:proofErr w:type="spellStart"/>
       <w:r>
-        <w:rPr>
-          <w:i/>
-        </w:rPr>
-        <w:t>Harvesting</w:t>
+        <w:t>Lucene</w:t>
       </w:r>
       <w:proofErr w:type="spellEnd"/>
       <w:r>
+        <w:t>. On peut sélectionner les notices à retourner en filtrant sur le contenu d’une des métadonnées, on peut définir le format des données en sortie parmi un large choix de standards (dont XML, CSV ou JSON). L’encodage des caractères est de l’UTF-8 pour le JSON. C’est ce second protocole et le format de sortie JSON que nous utiliserons.</w:t>
+      </w:r>
+      <w:r>
+        <w:t xml:space="preserve"> JSON est un format </w:t>
+      </w:r>
+      <w:r>
+        <w:t xml:space="preserve">simple </w:t>
+      </w:r>
+      <w:r>
+        <w:t>de données structurées stocké</w:t>
+      </w:r>
+      <w:r>
+        <w:t>es</w:t>
+      </w:r>
+      <w:r>
         <w:t xml:space="preserve"> </w:t>
       </w:r>
       <w:r>
-        <w:t>(</w:t>
-      </w:r>
-      <w:r>
-        <w:t>OAI-PMH</w:t>
-      </w:r>
-      <w:r>
-        <w:t>), version 2.0</w:t>
-      </w:r>
-      <w:r>
-        <w:rPr>
-          <w:rStyle w:val="Appelnotedebasdep"/>
-        </w:rPr>
-        <w:footnoteReference w:id="5"/>
-      </w:r>
-      <w:r>
-        <w:t>.</w:t>
-      </w:r>
-      <w:r>
-        <w:t xml:space="preserve"> Ce protocole est standardisé, on peut donc accéder à d’autres archives ouvertes</w:t>
-      </w:r>
-      <w:r>
-        <w:t xml:space="preserve"> avec</w:t>
-      </w:r>
-      <w:r>
-        <w:t xml:space="preserve">, dont </w:t>
+        <w:t>dans un fichier texte dont les constituants primaires sont les données atomiques (chaîne de caractères, nombres), les listes et les dictionnaires associant une clé à une valeur (</w:t>
+      </w:r>
+      <w:bookmarkStart w:id="23" w:name="_Hlk519332117"/>
+      <w:r>
+        <w:t>Bray</w:t>
+      </w:r>
+      <w:bookmarkEnd w:id="23"/>
+      <w:r>
+        <w:t xml:space="preserve">, 2017). </w:t>
+      </w:r>
+      <w:r>
+        <w:t xml:space="preserve">Une requête </w:t>
       </w:r>
       <w:proofErr w:type="spellStart"/>
       <w:r>
-        <w:t>arXiv</w:t>
+        <w:t>Solr</w:t>
       </w:r>
       <w:proofErr w:type="spellEnd"/>
       <w:r>
-        <w:t xml:space="preserve">, mais </w:t>
-      </w:r>
-      <w:r>
-        <w:t xml:space="preserve">il </w:t>
-      </w:r>
-      <w:proofErr w:type="spellStart"/>
-      <w:r>
-        <w:t>est</w:t>
-      </w:r>
-      <w:proofErr w:type="spellEnd"/>
-      <w:r>
-        <w:t xml:space="preserve"> assez limité dans ses possibilités de sélection : de base</w:t>
-      </w:r>
-      <w:r>
-        <w:t>,</w:t>
-      </w:r>
-      <w:r>
-        <w:t xml:space="preserve"> seule la possibilité de sélectionner </w:t>
-      </w:r>
-      <w:r>
-        <w:t xml:space="preserve">des notices </w:t>
-      </w:r>
-      <w:r>
-        <w:t>en fonction de la date est offerte. Les gestionnaires d’archives peuvent définir des sélecteurs supplémentaires mais ils sont encore très limités. Ce protocole est surtout conçu pour les robots s’assurant de la réplication des notices entre différent</w:t>
-      </w:r>
-      <w:r>
-        <w:t>e</w:t>
-      </w:r>
-      <w:r>
-        <w:t xml:space="preserve">s </w:t>
-      </w:r>
-      <w:r>
-        <w:t>archives ouvertes</w:t>
-      </w:r>
-      <w:r>
-        <w:t>.</w:t>
+        <w:t xml:space="preserve"> </w:t>
+      </w:r>
+      <w:r>
+        <w:t>repose sur</w:t>
+      </w:r>
+      <w:r>
+        <w:t xml:space="preserve"> le protocole de transfert hypertexte (http). Elle</w:t>
+      </w:r>
+      <w:r>
+        <w:t xml:space="preserve"> se présente </w:t>
+      </w:r>
+      <w:r>
+        <w:t xml:space="preserve">donc </w:t>
+      </w:r>
+      <w:r>
+        <w:t xml:space="preserve">sous la forme d’une adresse internet qui peut être testée </w:t>
+      </w:r>
+      <w:r>
+        <w:t xml:space="preserve">simplement </w:t>
+      </w:r>
+      <w:r>
+        <w:t>dans un navigateur internet.</w:t>
+      </w:r>
+      <w:r>
+        <w:t xml:space="preserve"> Celui-ci affichera directement le résultat de la requête dans sa fenêtre.</w:t>
       </w:r>
     </w:p>
     <w:p>
@@ -7663,193 +7895,82 @@
         <w:ind w:firstLine="708"/>
         <w:jc w:val="both"/>
       </w:pPr>
-      <w:r>
-        <w:t>On remarque qu’une archive ouverte A peut avoir la notice d’un texte scientifique hébergé sur une autre archive ouverte B, cette dernière aura à la fois la notice et le texte intégral. Dernier cas possible, il existe des textes qui ne sont pas hébergés par aucune archive ouverte mais simplement référencés par leur notice. Il s’agit généralement de textes dont les droits appartiennent à des revues payantes. La création de notice se fait par le traitement automatisé des références bibliographiques des textes déposés.</w:t>
+      <w:bookmarkStart w:id="24" w:name="_Hlk519331058"/>
+      <w:bookmarkEnd w:id="21"/>
+      <w:r>
+        <w:t xml:space="preserve">Une caractéristique essentielle commune aux articles étudiés dans l’état de l’art est qu’ils ne portaient que sur des titres </w:t>
+      </w:r>
+      <w:r>
+        <w:t xml:space="preserve">scientifiques </w:t>
+      </w:r>
+      <w:r>
+        <w:t>en anglais</w:t>
+      </w:r>
+      <w:r>
+        <w:t>, sauf un (</w:t>
+      </w:r>
+      <w:bookmarkStart w:id="25" w:name="_Hlk519332136"/>
+      <w:r>
+        <w:t xml:space="preserve">Rebeyrolle et </w:t>
+      </w:r>
+      <w:proofErr w:type="spellStart"/>
+      <w:r>
+        <w:t>Péry-Woodley</w:t>
+      </w:r>
+      <w:bookmarkEnd w:id="25"/>
+      <w:proofErr w:type="spellEnd"/>
+      <w:r>
+        <w:t>, 2009) qui portait sur des articles de la presse généraliste en français</w:t>
+      </w:r>
+      <w:r>
+        <w:t>. Notre travail se distinguera donc déjà par cet aspect puisque notre matériel de départ est</w:t>
+      </w:r>
+      <w:r>
+        <w:t xml:space="preserve"> constitué de titres scientifiques</w:t>
+      </w:r>
+      <w:r>
+        <w:t xml:space="preserve"> </w:t>
+      </w:r>
+      <w:r>
+        <w:t xml:space="preserve">et </w:t>
+      </w:r>
+      <w:r>
+        <w:t>en français.</w:t>
+      </w:r>
+      <w:r>
+        <w:t xml:space="preserve"> De plus, ils s’agissaient de titres d’articles de revues alors qu’HAL héberge d’autres types de textes scientifiques (voir la section 4.2).</w:t>
       </w:r>
     </w:p>
     <w:p>
       <w:pPr>
+        <w:pStyle w:val="Titre2"/>
+      </w:pPr>
+      <w:bookmarkStart w:id="26" w:name="_Toc504428859"/>
+      <w:bookmarkEnd w:id="24"/>
+      <w:r>
+        <w:t>3</w:t>
+      </w:r>
+      <w:r>
+        <w:t>.2 Requêtes et résultats</w:t>
+      </w:r>
+      <w:bookmarkEnd w:id="26"/>
+    </w:p>
+    <w:p>
+      <w:pPr>
+        <w:pStyle w:val="Titre3"/>
+      </w:pPr>
+      <w:bookmarkStart w:id="27" w:name="_Toc504428860"/>
+      <w:r>
+        <w:t>3.2.1 Requêtes</w:t>
+      </w:r>
+      <w:bookmarkEnd w:id="27"/>
+    </w:p>
+    <w:p>
+      <w:pPr>
         <w:ind w:firstLine="708"/>
         <w:jc w:val="both"/>
       </w:pPr>
-      <w:r>
-        <w:t>Le second protocole offert pour accéder à HAL</w:t>
-      </w:r>
-      <w:r>
-        <w:rPr>
-          <w:rStyle w:val="Appelnotedebasdep"/>
-        </w:rPr>
-        <w:footnoteReference w:id="6"/>
-      </w:r>
-      <w:r>
-        <w:t xml:space="preserve"> est bien plus intéressant dans notre cas. Il permet de sélectionner finement nos données et repose sur Apache </w:t>
-      </w:r>
-      <w:proofErr w:type="spellStart"/>
-      <w:r>
-        <w:t>Solr</w:t>
-      </w:r>
-      <w:proofErr w:type="spellEnd"/>
-      <w:r>
-        <w:rPr>
-          <w:rStyle w:val="Appelnotedebasdep"/>
-        </w:rPr>
-        <w:footnoteReference w:id="7"/>
-      </w:r>
-      <w:r>
-        <w:t xml:space="preserve"> (</w:t>
-      </w:r>
-      <w:r>
-        <w:t>Smiley</w:t>
-      </w:r>
-      <w:r>
-        <w:t xml:space="preserve"> </w:t>
-      </w:r>
-      <w:r>
-        <w:t>et al</w:t>
-      </w:r>
-      <w:r>
-        <w:t>.</w:t>
-      </w:r>
-      <w:r>
-        <w:t>, 2015)</w:t>
-      </w:r>
-      <w:r>
-        <w:t xml:space="preserve">, le moteur de recherche du projet d’Apache </w:t>
-      </w:r>
-      <w:proofErr w:type="spellStart"/>
-      <w:r>
-        <w:t>Lucene</w:t>
-      </w:r>
-      <w:proofErr w:type="spellEnd"/>
-      <w:r>
-        <w:t>. On peut sélectionner les notices à retourner en filtrant sur le contenu d’une des métadonnées, on peut définir le format des données en sortie parmi un large choix de standards (dont XML, CSV ou JSON). L’encodage des caractères est de l’UTF-8 pour le JSON. C’est ce second protocole et le format de sortie JSON que nous utiliserons.</w:t>
-      </w:r>
-      <w:r>
-        <w:t xml:space="preserve"> JSON est un format </w:t>
-      </w:r>
-      <w:r>
-        <w:t xml:space="preserve">simple </w:t>
-      </w:r>
-      <w:r>
-        <w:t>de données structurées stocké</w:t>
-      </w:r>
-      <w:r>
-        <w:t>es</w:t>
-      </w:r>
-      <w:r>
-        <w:t xml:space="preserve"> </w:t>
-      </w:r>
-      <w:r>
-        <w:t xml:space="preserve">dans un fichier texte dont les constituants primaires sont les données atomiques (chaîne de caractères, nombres), les listes et les dictionnaires associant une clé à une valeur (Bray, 2017). </w:t>
-      </w:r>
-      <w:r>
-        <w:t xml:space="preserve">Une requête </w:t>
-      </w:r>
-      <w:proofErr w:type="spellStart"/>
-      <w:r>
-        <w:t>Solr</w:t>
-      </w:r>
-      <w:proofErr w:type="spellEnd"/>
-      <w:r>
-        <w:t xml:space="preserve"> </w:t>
-      </w:r>
-      <w:r>
-        <w:t>repose sur</w:t>
-      </w:r>
-      <w:r>
-        <w:t xml:space="preserve"> le protocole de transfert hypertexte (http). Elle</w:t>
-      </w:r>
-      <w:r>
-        <w:t xml:space="preserve"> se présente </w:t>
-      </w:r>
-      <w:r>
-        <w:t xml:space="preserve">donc </w:t>
-      </w:r>
-      <w:r>
-        <w:t xml:space="preserve">sous la forme d’une adresse internet qui peut être testée </w:t>
-      </w:r>
-      <w:r>
-        <w:t xml:space="preserve">simplement </w:t>
-      </w:r>
-      <w:r>
-        <w:t>dans un navigateur internet.</w:t>
-      </w:r>
-      <w:r>
-        <w:t xml:space="preserve"> Celui-ci affichera directement le résultat de la requête dans sa fenêtre.</w:t>
-      </w:r>
-    </w:p>
-    <w:p>
-      <w:pPr>
-        <w:ind w:firstLine="708"/>
-        <w:jc w:val="both"/>
-      </w:pPr>
-      <w:r>
-        <w:t xml:space="preserve">Une caractéristique essentielle commune aux articles étudiés dans l’état de l’art est qu’ils ne portaient que sur des titres </w:t>
-      </w:r>
-      <w:r>
-        <w:t xml:space="preserve">scientifiques </w:t>
-      </w:r>
-      <w:r>
-        <w:t>en anglais</w:t>
-      </w:r>
-      <w:r>
-        <w:t xml:space="preserve">, sauf un (Rebeyrolle et </w:t>
-      </w:r>
-      <w:proofErr w:type="spellStart"/>
-      <w:r>
-        <w:t>Péry-Woodley</w:t>
-      </w:r>
-      <w:proofErr w:type="spellEnd"/>
-      <w:r>
-        <w:t>, 2009) qui portait sur des articles de la presse généraliste en français</w:t>
-      </w:r>
-      <w:r>
-        <w:t>. Notre travail se distinguera donc déjà par cet aspect puisque notre matériel de départ est</w:t>
-      </w:r>
-      <w:r>
-        <w:t xml:space="preserve"> constitué de titres scientifiques</w:t>
-      </w:r>
-      <w:r>
-        <w:t xml:space="preserve"> </w:t>
-      </w:r>
-      <w:r>
-        <w:t xml:space="preserve">et </w:t>
-      </w:r>
-      <w:r>
-        <w:t>en français.</w:t>
-      </w:r>
-      <w:r>
-        <w:t xml:space="preserve"> De plus, ils s’agissaient de titres d’articles de revues alors qu’HAL héberge d’autres types de textes scientifiques (voir la section 4.2).</w:t>
-      </w:r>
-    </w:p>
-    <w:p>
-      <w:pPr>
-        <w:pStyle w:val="Titre2"/>
-      </w:pPr>
-      <w:bookmarkStart w:id="20" w:name="_Toc504428859"/>
-      <w:r>
-        <w:t>3</w:t>
-      </w:r>
-      <w:r>
-        <w:t>.2 Requêtes et résultats</w:t>
-      </w:r>
-      <w:bookmarkEnd w:id="20"/>
-    </w:p>
-    <w:p>
-      <w:pPr>
-        <w:pStyle w:val="Titre3"/>
-      </w:pPr>
-      <w:bookmarkStart w:id="21" w:name="_Toc504428860"/>
-      <w:r>
-        <w:t>3.2.1 Requêtes</w:t>
-      </w:r>
-      <w:bookmarkEnd w:id="21"/>
-    </w:p>
-    <w:p>
-      <w:pPr>
-        <w:ind w:firstLine="708"/>
-        <w:jc w:val="both"/>
-      </w:pPr>
+      <w:bookmarkStart w:id="28" w:name="_Hlk519336019"/>
       <w:r>
         <w:t xml:space="preserve">Nous proposons d’explorer un exemple de requête avec </w:t>
       </w:r>
@@ -8032,22 +8153,7 @@
           <w:lang w:val="en-US"/>
         </w:rPr>
         <w:tab/>
-      </w:r>
-      <w:proofErr w:type="spellStart"/>
-      <w:r>
-        <w:rPr>
-          <w:rFonts w:ascii="Consolas" w:hAnsi="Consolas" w:cs="Consolas"/>
-          <w:lang w:val="en-US"/>
-        </w:rPr>
-        <w:t>json</w:t>
-      </w:r>
-      <w:proofErr w:type="spellEnd"/>
-      <w:r>
-        <w:rPr>
-          <w:rFonts w:ascii="Consolas" w:hAnsi="Consolas" w:cs="Consolas"/>
-          <w:lang w:val="en-US"/>
-        </w:rPr>
-        <w:t xml:space="preserve"> </w:t>
+        <w:t xml:space="preserve">json </w:t>
       </w:r>
       <w:r>
         <w:rPr>
@@ -8335,23 +8441,7 @@
           <w:rFonts w:ascii="Consolas" w:hAnsi="Consolas" w:cs="Consolas"/>
           <w:lang w:val="en-US"/>
         </w:rPr>
-        <w:t xml:space="preserve"> </w:t>
-      </w:r>
-      <w:proofErr w:type="spellStart"/>
-      <w:r>
-        <w:rPr>
-          <w:rFonts w:ascii="Consolas" w:hAnsi="Consolas" w:cs="Consolas"/>
-          <w:lang w:val="en-US"/>
-        </w:rPr>
-        <w:t>desc</w:t>
-      </w:r>
-      <w:proofErr w:type="spellEnd"/>
-      <w:r>
-        <w:rPr>
-          <w:rFonts w:ascii="Consolas" w:hAnsi="Consolas" w:cs="Consolas"/>
-          <w:lang w:val="en-US"/>
-        </w:rPr>
-        <w:t xml:space="preserve"> </w:t>
+        <w:t xml:space="preserve"> desc </w:t>
       </w:r>
       <w:r>
         <w:rPr>
@@ -8396,18 +8486,40 @@
         <w:pStyle w:val="Lgende"/>
         <w:jc w:val="center"/>
       </w:pPr>
-      <w:bookmarkStart w:id="22" w:name="_Toc504428837"/>
+      <w:bookmarkStart w:id="29" w:name="_Toc504428837"/>
       <w:r>
         <w:t xml:space="preserve">Requête </w:t>
       </w:r>
-      <w:fldSimple w:instr=" SEQ Figure \* ARABIC ">
-        <w:r>
-          <w:rPr>
-            <w:noProof/>
-          </w:rPr>
-          <w:t>1</w:t>
-        </w:r>
-      </w:fldSimple>
+      <w:r>
+        <w:rPr>
+          <w:noProof/>
+        </w:rPr>
+        <w:fldChar w:fldCharType="begin"/>
+      </w:r>
+      <w:r>
+        <w:rPr>
+          <w:noProof/>
+        </w:rPr>
+        <w:instrText xml:space="preserve"> SEQ Figure \* ARABIC </w:instrText>
+      </w:r>
+      <w:r>
+        <w:rPr>
+          <w:noProof/>
+        </w:rPr>
+        <w:fldChar w:fldCharType="separate"/>
+      </w:r>
+      <w:r>
+        <w:rPr>
+          <w:noProof/>
+        </w:rPr>
+        <w:t>1</w:t>
+      </w:r>
+      <w:r>
+        <w:rPr>
+          <w:noProof/>
+        </w:rPr>
+        <w:fldChar w:fldCharType="end"/>
+      </w:r>
       <w:r>
         <w:t xml:space="preserve"> : Un exemple de requête avec l’API Apache </w:t>
       </w:r>
@@ -8419,7 +8531,7 @@
       <w:r>
         <w:t xml:space="preserve"> formaté pour plus de lisibilité</w:t>
       </w:r>
-      <w:bookmarkEnd w:id="22"/>
+      <w:bookmarkEnd w:id="29"/>
     </w:p>
     <w:p>
       <w:pPr>
@@ -8506,11 +8618,7 @@
         <w:t>2b</w:t>
       </w:r>
       <w:r>
-        <w:t xml:space="preserve">), la première de création, la seconde de poursuite de la demande avec l’identifiant fourni par la première </w:t>
-      </w:r>
-      <w:proofErr w:type="gramStart"/>
-      <w:r>
-        <w:t xml:space="preserve">requête, </w:t>
+        <w:t xml:space="preserve">), la première de création, la seconde de poursuite de la demande avec l’identifiant fourni par la première requête, </w:t>
       </w:r>
       <w:r>
         <w:rPr>
@@ -8546,7 +8654,6 @@
         <w:t>G</w:t>
       </w:r>
       <w:proofErr w:type="spellEnd"/>
-      <w:proofErr w:type="gramEnd"/>
       <w:r>
         <w:rPr>
           <w:rFonts w:ascii="Consolas" w:hAnsi="Consolas" w:cs="Consolas"/>
@@ -8969,18 +9076,40 @@
         <w:pStyle w:val="Lgende"/>
         <w:jc w:val="center"/>
       </w:pPr>
-      <w:bookmarkStart w:id="23" w:name="_Toc504428838"/>
+      <w:bookmarkStart w:id="30" w:name="_Toc504428838"/>
       <w:r>
         <w:t xml:space="preserve">Requêtes </w:t>
       </w:r>
-      <w:fldSimple w:instr=" SEQ Figure \* ARABIC ">
-        <w:r>
-          <w:rPr>
-            <w:noProof/>
-          </w:rPr>
-          <w:t>2</w:t>
-        </w:r>
-      </w:fldSimple>
+      <w:r>
+        <w:rPr>
+          <w:noProof/>
+        </w:rPr>
+        <w:fldChar w:fldCharType="begin"/>
+      </w:r>
+      <w:r>
+        <w:rPr>
+          <w:noProof/>
+        </w:rPr>
+        <w:instrText xml:space="preserve"> SEQ Figure \* ARABIC </w:instrText>
+      </w:r>
+      <w:r>
+        <w:rPr>
+          <w:noProof/>
+        </w:rPr>
+        <w:fldChar w:fldCharType="separate"/>
+      </w:r>
+      <w:r>
+        <w:rPr>
+          <w:noProof/>
+        </w:rPr>
+        <w:t>2</w:t>
+      </w:r>
+      <w:r>
+        <w:rPr>
+          <w:noProof/>
+        </w:rPr>
+        <w:fldChar w:fldCharType="end"/>
+      </w:r>
       <w:r>
         <w:t xml:space="preserve">a </w:t>
       </w:r>
@@ -8993,7 +9122,7 @@
       <w:r>
         <w:t xml:space="preserve"> : création et consultation d’un cache</w:t>
       </w:r>
-      <w:bookmarkEnd w:id="23"/>
+      <w:bookmarkEnd w:id="30"/>
     </w:p>
     <w:p>
       <w:pPr>
@@ -9014,11 +9143,11 @@
       <w:pPr>
         <w:pStyle w:val="Titre3"/>
       </w:pPr>
-      <w:bookmarkStart w:id="24" w:name="_Toc504428861"/>
+      <w:bookmarkStart w:id="31" w:name="_Toc504428861"/>
       <w:r>
         <w:t>3.2.2 Résultats</w:t>
       </w:r>
-      <w:bookmarkEnd w:id="24"/>
+      <w:bookmarkEnd w:id="31"/>
     </w:p>
     <w:p>
       <w:pPr>
@@ -9630,22 +9759,44 @@
         <w:pStyle w:val="Lgende"/>
         <w:jc w:val="center"/>
       </w:pPr>
-      <w:bookmarkStart w:id="25" w:name="_Toc504428839"/>
+      <w:bookmarkStart w:id="32" w:name="_Toc504428839"/>
       <w:r>
         <w:t xml:space="preserve">Résultat </w:t>
       </w:r>
-      <w:fldSimple w:instr=" SEQ Figure \* ARABIC ">
-        <w:r>
-          <w:rPr>
-            <w:noProof/>
-          </w:rPr>
-          <w:t>3</w:t>
-        </w:r>
-      </w:fldSimple>
+      <w:r>
+        <w:rPr>
+          <w:noProof/>
+        </w:rPr>
+        <w:fldChar w:fldCharType="begin"/>
+      </w:r>
+      <w:r>
+        <w:rPr>
+          <w:noProof/>
+        </w:rPr>
+        <w:instrText xml:space="preserve"> SEQ Figure \* ARABIC </w:instrText>
+      </w:r>
+      <w:r>
+        <w:rPr>
+          <w:noProof/>
+        </w:rPr>
+        <w:fldChar w:fldCharType="separate"/>
+      </w:r>
+      <w:r>
+        <w:rPr>
+          <w:noProof/>
+        </w:rPr>
+        <w:t>3</w:t>
+      </w:r>
+      <w:r>
+        <w:rPr>
+          <w:noProof/>
+        </w:rPr>
+        <w:fldChar w:fldCharType="end"/>
+      </w:r>
       <w:r>
         <w:t> : exemple d’un élément de résultats au format JSON</w:t>
       </w:r>
-      <w:bookmarkEnd w:id="25"/>
+      <w:bookmarkEnd w:id="32"/>
     </w:p>
     <w:p>
       <w:pPr>
@@ -9909,13 +10060,8 @@
             <w:pPr>
               <w:jc w:val="both"/>
             </w:pPr>
-            <w:proofErr w:type="gramStart"/>
-            <w:r>
-              <w:t>artxibo</w:t>
-            </w:r>
-            <w:proofErr w:type="gramEnd"/>
-            <w:r>
-              <w:t>-01200715</w:t>
+            <w:r>
+              <w:t>artxibo-01200715</w:t>
             </w:r>
           </w:p>
         </w:tc>
@@ -9941,12 +10087,10 @@
               <w:jc w:val="center"/>
             </w:pPr>
             <w:proofErr w:type="spellStart"/>
-            <w:proofErr w:type="gramStart"/>
             <w:r>
               <w:t>other</w:t>
             </w:r>
             <w:proofErr w:type="spellEnd"/>
-            <w:proofErr w:type="gramEnd"/>
           </w:p>
         </w:tc>
         <w:tc>
@@ -9996,11 +10140,9 @@
             <w:pPr>
               <w:jc w:val="center"/>
             </w:pPr>
-            <w:proofErr w:type="gramStart"/>
             <w:r>
               <w:t>SHS.LANGUE.SOCIO</w:t>
             </w:r>
-            <w:proofErr w:type="gramEnd"/>
           </w:p>
         </w:tc>
       </w:tr>
@@ -10010,22 +10152,44 @@
         <w:pStyle w:val="Lgende"/>
         <w:jc w:val="center"/>
       </w:pPr>
-      <w:bookmarkStart w:id="26" w:name="_Toc504428840"/>
+      <w:bookmarkStart w:id="33" w:name="_Toc504428840"/>
       <w:r>
         <w:t xml:space="preserve">Résultat </w:t>
       </w:r>
-      <w:fldSimple w:instr=" SEQ Figure \* ARABIC ">
-        <w:r>
-          <w:rPr>
-            <w:noProof/>
-          </w:rPr>
-          <w:t>4</w:t>
-        </w:r>
-      </w:fldSimple>
+      <w:r>
+        <w:rPr>
+          <w:noProof/>
+        </w:rPr>
+        <w:fldChar w:fldCharType="begin"/>
+      </w:r>
+      <w:r>
+        <w:rPr>
+          <w:noProof/>
+        </w:rPr>
+        <w:instrText xml:space="preserve"> SEQ Figure \* ARABIC </w:instrText>
+      </w:r>
+      <w:r>
+        <w:rPr>
+          <w:noProof/>
+        </w:rPr>
+        <w:fldChar w:fldCharType="separate"/>
+      </w:r>
+      <w:r>
+        <w:rPr>
+          <w:noProof/>
+        </w:rPr>
+        <w:t>4</w:t>
+      </w:r>
+      <w:r>
+        <w:rPr>
+          <w:noProof/>
+        </w:rPr>
+        <w:fldChar w:fldCharType="end"/>
+      </w:r>
       <w:r>
         <w:t xml:space="preserve"> : une ligne de notre premier corpus de travail</w:t>
       </w:r>
-      <w:bookmarkEnd w:id="26"/>
+      <w:bookmarkEnd w:id="33"/>
     </w:p>
     <w:p>
       <w:pPr>
@@ -10048,7 +10212,8 @@
       <w:pPr>
         <w:pStyle w:val="Titre1"/>
       </w:pPr>
-      <w:bookmarkStart w:id="27" w:name="_Toc504428862"/>
+      <w:bookmarkStart w:id="34" w:name="_Toc504428862"/>
+      <w:bookmarkEnd w:id="28"/>
       <w:r>
         <w:t xml:space="preserve">4. </w:t>
       </w:r>
@@ -10058,7 +10223,7 @@
       <w:r>
         <w:t xml:space="preserve"> et premiers résultats</w:t>
       </w:r>
-      <w:bookmarkEnd w:id="27"/>
+      <w:bookmarkEnd w:id="34"/>
     </w:p>
     <w:p>
       <w:pPr>
@@ -10123,26 +10288,18 @@
       <w:r>
         <w:t xml:space="preserve"> </w:t>
       </w:r>
-      <w:proofErr w:type="gramStart"/>
-      <w:r>
-        <w:t>ont</w:t>
-      </w:r>
-      <w:proofErr w:type="gramEnd"/>
-      <w:r>
-        <w:t xml:space="preserve"> été privilégié</w:t>
-      </w:r>
-      <w:r>
-        <w:t>s</w:t>
-      </w:r>
-      <w:r>
-        <w:t xml:space="preserve"> dans ce document pour avoir une vue d’ensemble de notre corpus et de notre matériau de travail.</w:t>
+      <w:r>
+        <w:t>a</w:t>
+      </w:r>
+      <w:r>
+        <w:t xml:space="preserve"> été privilégié dans ce document pour avoir une vue d’ensemble de notre corpus et de notre matériau de travail.</w:t>
       </w:r>
     </w:p>
     <w:p>
       <w:pPr>
         <w:pStyle w:val="Titre2"/>
       </w:pPr>
-      <w:bookmarkStart w:id="28" w:name="_Toc504428863"/>
+      <w:bookmarkStart w:id="35" w:name="_Toc504428863"/>
       <w:r>
         <w:t xml:space="preserve">4.1 </w:t>
       </w:r>
@@ -10155,7 +10312,7 @@
       <w:r>
         <w:t xml:space="preserve"> comme matériel pour le TAL</w:t>
       </w:r>
-      <w:bookmarkEnd w:id="28"/>
+      <w:bookmarkEnd w:id="35"/>
     </w:p>
     <w:p>
       <w:pPr>
@@ -10237,13 +10394,8 @@
       <w:r>
         <w:t>titres</w:t>
       </w:r>
-      <w:proofErr w:type="gramStart"/>
-      <w:r>
-        <w:t xml:space="preserve">. </w:t>
-      </w:r>
-      <w:proofErr w:type="gramEnd"/>
-      <w:r>
-        <w:t>L’information est très condensée et non répétée.</w:t>
+      <w:r>
+        <w:t>. L’information est très condensée et non répétée.</w:t>
       </w:r>
       <w:r>
         <w:t xml:space="preserve"> </w:t>
@@ -10346,7 +10498,7 @@
       <w:pPr>
         <w:pStyle w:val="Titre2"/>
       </w:pPr>
-      <w:bookmarkStart w:id="29" w:name="_Toc504428864"/>
+      <w:bookmarkStart w:id="36" w:name="_Toc504428864"/>
       <w:r>
         <w:t>4.</w:t>
       </w:r>
@@ -10359,7 +10511,7 @@
       <w:r>
         <w:t>Types des textes scientifiques dans notre corpus et HAL</w:t>
       </w:r>
-      <w:bookmarkEnd w:id="29"/>
+      <w:bookmarkEnd w:id="36"/>
     </w:p>
     <w:p>
       <w:pPr>
@@ -11004,13 +11156,8 @@
             <w:tcW w:w="4106" w:type="dxa"/>
           </w:tcPr>
           <w:p>
-            <w:proofErr w:type="spellStart"/>
-            <w:r>
-              <w:t>Preprint</w:t>
-            </w:r>
-            <w:proofErr w:type="spellEnd"/>
-            <w:r>
-              <w:t xml:space="preserve"> (</w:t>
+            <w:r>
+              <w:t>Preprint (</w:t>
             </w:r>
             <w:proofErr w:type="spellStart"/>
             <w:r>
@@ -11982,22 +12129,44 @@
         <w:pStyle w:val="Lgende"/>
         <w:jc w:val="center"/>
       </w:pPr>
-      <w:bookmarkStart w:id="30" w:name="_Toc504428846"/>
+      <w:bookmarkStart w:id="37" w:name="_Toc504428846"/>
       <w:r>
         <w:t xml:space="preserve">Tableau </w:t>
       </w:r>
-      <w:fldSimple w:instr=" SEQ Tableau \* ARABIC ">
-        <w:r>
-          <w:rPr>
-            <w:noProof/>
-          </w:rPr>
-          <w:t>6</w:t>
-        </w:r>
-      </w:fldSimple>
+      <w:r>
+        <w:rPr>
+          <w:noProof/>
+        </w:rPr>
+        <w:fldChar w:fldCharType="begin"/>
+      </w:r>
+      <w:r>
+        <w:rPr>
+          <w:noProof/>
+        </w:rPr>
+        <w:instrText xml:space="preserve"> SEQ Tableau \* ARABIC </w:instrText>
+      </w:r>
+      <w:r>
+        <w:rPr>
+          <w:noProof/>
+        </w:rPr>
+        <w:fldChar w:fldCharType="separate"/>
+      </w:r>
+      <w:r>
+        <w:rPr>
+          <w:noProof/>
+        </w:rPr>
+        <w:t>6</w:t>
+      </w:r>
+      <w:r>
+        <w:rPr>
+          <w:noProof/>
+        </w:rPr>
+        <w:fldChar w:fldCharType="end"/>
+      </w:r>
       <w:r>
         <w:t xml:space="preserve"> : Répartition des titres par type</w:t>
       </w:r>
-      <w:bookmarkEnd w:id="30"/>
+      <w:bookmarkEnd w:id="37"/>
     </w:p>
     <w:p>
       <w:pPr>
@@ -12014,24 +12183,13 @@
         <w:t xml:space="preserve">néanmoins </w:t>
       </w:r>
       <w:r>
-        <w:t>surreprésentés (~7% contre ~2%) dans notre corpus, les chapitres d’ouvrage (~16% contre ~8%) ainsi que les thèses (~11% contre ~5%). Les articles sont par contre sous représentés (~31% contre ~50%). Martin (2002) pose comme notion fondamentale qu</w:t>
-      </w:r>
-      <w:proofErr w:type="gramStart"/>
-      <w:r>
-        <w:t>’</w:t>
+        <w:t>surreprésentés (~7% contre ~2%) dans notre corpus, les chapitres d’ouvrage (~16% contre ~8%) ainsi que les thèses (~11% contre ~5%). Les articles sont par contre sous représentés (~31% contre ~50%). Martin (2002) pose comme notion fondamentale qu’</w:t>
       </w:r>
       <w:r>
         <w:rPr>
           <w:i/>
         </w:rPr>
-        <w:t>«</w:t>
-      </w:r>
-      <w:proofErr w:type="gramEnd"/>
-      <w:r>
-        <w:rPr>
-          <w:i/>
-        </w:rPr>
-        <w:t xml:space="preserve"> en raison de sa finitude, le corpus ne réalise donc qu'une part infime de ce qui est réalisable. (…) Et en toute rigueur, une grammaire construite à partir d'un corpus ne vaut que pour le corpus qui l'a produite. »</w:t>
+        <w:t>« en raison de sa finitude, le corpus ne réalise donc qu'une part infime de ce qui est réalisable. (…) Et en toute rigueur, une grammaire construite à partir d'un corpus ne vaut que pour le corpus qui l'a produite. »</w:t>
       </w:r>
       <w:r>
         <w:t xml:space="preserve"> Ainsi les disparités que nous constations avec l’ensemble des données de HAL nous mettent en garde contre toutes généralisations hâtives des conclusions que nous pourrions découvrir sur notre corpus. De plus, si nous devions associer une caractéristique quelconque des titres avec un</w:t>
@@ -12059,11 +12217,11 @@
       <w:pPr>
         <w:pStyle w:val="Titre2"/>
       </w:pPr>
-      <w:bookmarkStart w:id="31" w:name="_Toc504428865"/>
+      <w:bookmarkStart w:id="38" w:name="_Toc504428865"/>
       <w:r>
         <w:t>4.3 Longueurs des titres et présences des caractères segmentant</w:t>
       </w:r>
-      <w:bookmarkEnd w:id="31"/>
+      <w:bookmarkEnd w:id="38"/>
     </w:p>
     <w:p>
       <w:pPr>
@@ -12685,22 +12843,44 @@
         <w:pStyle w:val="Lgende"/>
         <w:jc w:val="center"/>
       </w:pPr>
-      <w:bookmarkStart w:id="32" w:name="_Toc504428847"/>
+      <w:bookmarkStart w:id="39" w:name="_Toc504428847"/>
       <w:r>
         <w:t xml:space="preserve">Tableau </w:t>
       </w:r>
-      <w:fldSimple w:instr=" SEQ Tableau \* ARABIC ">
-        <w:r>
-          <w:rPr>
-            <w:noProof/>
-          </w:rPr>
-          <w:t>7</w:t>
-        </w:r>
-      </w:fldSimple>
+      <w:r>
+        <w:rPr>
+          <w:noProof/>
+        </w:rPr>
+        <w:fldChar w:fldCharType="begin"/>
+      </w:r>
+      <w:r>
+        <w:rPr>
+          <w:noProof/>
+        </w:rPr>
+        <w:instrText xml:space="preserve"> SEQ Tableau \* ARABIC </w:instrText>
+      </w:r>
+      <w:r>
+        <w:rPr>
+          <w:noProof/>
+        </w:rPr>
+        <w:fldChar w:fldCharType="separate"/>
+      </w:r>
+      <w:r>
+        <w:rPr>
+          <w:noProof/>
+        </w:rPr>
+        <w:t>7</w:t>
+      </w:r>
+      <w:r>
+        <w:rPr>
+          <w:noProof/>
+        </w:rPr>
+        <w:fldChar w:fldCharType="end"/>
+      </w:r>
       <w:r>
         <w:t xml:space="preserve"> : Présence de quelques caractères segmentant dans notre corpus</w:t>
       </w:r>
-      <w:bookmarkEnd w:id="32"/>
+      <w:bookmarkEnd w:id="39"/>
     </w:p>
     <w:p>
       <w:pPr>
@@ -12751,11 +12931,11 @@
       <w:pPr>
         <w:pStyle w:val="Titre2"/>
       </w:pPr>
-      <w:bookmarkStart w:id="33" w:name="_Toc504428866"/>
+      <w:bookmarkStart w:id="40" w:name="_Toc504428866"/>
       <w:r>
         <w:t>4.4 Le lemme d’après</w:t>
       </w:r>
-      <w:bookmarkEnd w:id="33"/>
+      <w:bookmarkEnd w:id="40"/>
     </w:p>
     <w:p>
       <w:pPr>
@@ -12987,13 +13167,8 @@
             <w:pPr>
               <w:jc w:val="both"/>
             </w:pPr>
-            <w:proofErr w:type="gramStart"/>
-            <w:r>
-              <w:t>analyse</w:t>
-            </w:r>
-            <w:proofErr w:type="gramEnd"/>
-            <w:r>
-              <w:t xml:space="preserve"> (f)</w:t>
+            <w:r>
+              <w:t>analyse (f)</w:t>
             </w:r>
           </w:p>
         </w:tc>
@@ -13019,13 +13194,8 @@
             <w:pPr>
               <w:jc w:val="both"/>
             </w:pPr>
-            <w:proofErr w:type="gramStart"/>
-            <w:r>
-              <w:t>état</w:t>
-            </w:r>
-            <w:proofErr w:type="gramEnd"/>
-            <w:r>
-              <w:t xml:space="preserve"> (m)</w:t>
+            <w:r>
+              <w:t>état (m)</w:t>
             </w:r>
           </w:p>
         </w:tc>
@@ -13053,13 +13223,8 @@
             <w:pPr>
               <w:jc w:val="both"/>
             </w:pPr>
-            <w:proofErr w:type="gramStart"/>
-            <w:r>
-              <w:t>étude</w:t>
-            </w:r>
-            <w:proofErr w:type="gramEnd"/>
-            <w:r>
-              <w:t xml:space="preserve"> (f)</w:t>
+            <w:r>
+              <w:t>étude (f)</w:t>
             </w:r>
           </w:p>
         </w:tc>
@@ -13085,13 +13250,8 @@
             <w:pPr>
               <w:jc w:val="both"/>
             </w:pPr>
-            <w:proofErr w:type="gramStart"/>
-            <w:r>
-              <w:t>enjeu</w:t>
-            </w:r>
-            <w:proofErr w:type="gramEnd"/>
-            <w:r>
-              <w:t xml:space="preserve"> (m)</w:t>
+            <w:r>
+              <w:t>enjeu (m)</w:t>
             </w:r>
           </w:p>
         </w:tc>
@@ -13117,13 +13277,8 @@
             <w:pPr>
               <w:jc w:val="both"/>
             </w:pPr>
-            <w:proofErr w:type="gramStart"/>
-            <w:r>
-              <w:t>effet</w:t>
-            </w:r>
-            <w:proofErr w:type="gramEnd"/>
-            <w:r>
-              <w:t xml:space="preserve"> (m)</w:t>
+            <w:r>
+              <w:t>effet (m)</w:t>
             </w:r>
           </w:p>
         </w:tc>
@@ -13151,13 +13306,8 @@
             <w:pPr>
               <w:jc w:val="both"/>
             </w:pPr>
-            <w:proofErr w:type="gramStart"/>
-            <w:r>
-              <w:t>application</w:t>
-            </w:r>
-            <w:proofErr w:type="gramEnd"/>
-            <w:r>
-              <w:t xml:space="preserve"> (f)</w:t>
+            <w:r>
+              <w:t>application (f)</w:t>
             </w:r>
           </w:p>
         </w:tc>
@@ -13183,13 +13333,8 @@
             <w:pPr>
               <w:jc w:val="both"/>
             </w:pPr>
-            <w:proofErr w:type="gramStart"/>
-            <w:r>
-              <w:t>apport</w:t>
-            </w:r>
-            <w:proofErr w:type="gramEnd"/>
-            <w:r>
-              <w:t xml:space="preserve"> (m)</w:t>
+            <w:r>
+              <w:t>apport (m)</w:t>
             </w:r>
           </w:p>
         </w:tc>
@@ -13215,13 +13360,8 @@
             <w:pPr>
               <w:jc w:val="both"/>
             </w:pPr>
-            <w:proofErr w:type="gramStart"/>
-            <w:r>
-              <w:t>réflexion</w:t>
-            </w:r>
-            <w:proofErr w:type="gramEnd"/>
-            <w:r>
-              <w:t xml:space="preserve"> (f)</w:t>
+            <w:r>
+              <w:t>réflexion (f)</w:t>
             </w:r>
           </w:p>
         </w:tc>
@@ -13249,13 +13389,8 @@
             <w:pPr>
               <w:jc w:val="both"/>
             </w:pPr>
-            <w:proofErr w:type="gramStart"/>
-            <w:r>
-              <w:t>exemple</w:t>
-            </w:r>
-            <w:proofErr w:type="gramEnd"/>
-            <w:r>
-              <w:t xml:space="preserve"> (m)</w:t>
+            <w:r>
+              <w:t>exemple (m)</w:t>
             </w:r>
           </w:p>
         </w:tc>
@@ -13281,13 +13416,8 @@
             <w:pPr>
               <w:jc w:val="both"/>
             </w:pPr>
-            <w:proofErr w:type="gramStart"/>
-            <w:r>
-              <w:t>histoire</w:t>
-            </w:r>
-            <w:proofErr w:type="gramEnd"/>
-            <w:r>
-              <w:t xml:space="preserve"> (f)</w:t>
+            <w:r>
+              <w:t>histoire (f)</w:t>
             </w:r>
           </w:p>
         </w:tc>
@@ -13313,13 +13443,8 @@
             <w:pPr>
               <w:jc w:val="both"/>
             </w:pPr>
-            <w:proofErr w:type="gramStart"/>
-            <w:r>
-              <w:t>modèle</w:t>
-            </w:r>
-            <w:proofErr w:type="gramEnd"/>
-            <w:r>
-              <w:t xml:space="preserve"> (m)</w:t>
+            <w:r>
+              <w:t>modèle (m)</w:t>
             </w:r>
           </w:p>
         </w:tc>
@@ -13348,13 +13473,8 @@
             <w:pPr>
               <w:jc w:val="both"/>
             </w:pPr>
-            <w:proofErr w:type="gramStart"/>
-            <w:r>
-              <w:t>approche</w:t>
-            </w:r>
-            <w:proofErr w:type="gramEnd"/>
-            <w:r>
-              <w:t xml:space="preserve"> (f)</w:t>
+            <w:r>
+              <w:t>approche (f)</w:t>
             </w:r>
           </w:p>
         </w:tc>
@@ -13380,13 +13500,8 @@
             <w:pPr>
               <w:jc w:val="both"/>
             </w:pPr>
-            <w:proofErr w:type="gramStart"/>
-            <w:r>
-              <w:t>rôle</w:t>
-            </w:r>
-            <w:proofErr w:type="gramEnd"/>
-            <w:r>
-              <w:t xml:space="preserve"> (m)</w:t>
+            <w:r>
+              <w:t>rôle (m)</w:t>
             </w:r>
           </w:p>
         </w:tc>
@@ -13412,13 +13527,8 @@
             <w:pPr>
               <w:jc w:val="both"/>
             </w:pPr>
-            <w:proofErr w:type="gramStart"/>
-            <w:r>
-              <w:t>outil</w:t>
-            </w:r>
-            <w:proofErr w:type="gramEnd"/>
-            <w:r>
-              <w:t xml:space="preserve"> (m)</w:t>
+            <w:r>
+              <w:t>outil (m)</w:t>
             </w:r>
           </w:p>
         </w:tc>
@@ -13443,22 +13553,44 @@
         <w:pStyle w:val="Lgende"/>
         <w:jc w:val="center"/>
       </w:pPr>
-      <w:bookmarkStart w:id="34" w:name="_Toc504428848"/>
+      <w:bookmarkStart w:id="41" w:name="_Toc504428848"/>
       <w:r>
         <w:t xml:space="preserve">Tableau </w:t>
       </w:r>
-      <w:fldSimple w:instr=" SEQ Tableau \* ARABIC ">
-        <w:r>
-          <w:rPr>
-            <w:noProof/>
-          </w:rPr>
-          <w:t>8</w:t>
-        </w:r>
-      </w:fldSimple>
+      <w:r>
+        <w:rPr>
+          <w:noProof/>
+        </w:rPr>
+        <w:fldChar w:fldCharType="begin"/>
+      </w:r>
+      <w:r>
+        <w:rPr>
+          <w:noProof/>
+        </w:rPr>
+        <w:instrText xml:space="preserve"> SEQ Tableau \* ARABIC </w:instrText>
+      </w:r>
+      <w:r>
+        <w:rPr>
+          <w:noProof/>
+        </w:rPr>
+        <w:fldChar w:fldCharType="separate"/>
+      </w:r>
+      <w:r>
+        <w:rPr>
+          <w:noProof/>
+        </w:rPr>
+        <w:t>8</w:t>
+      </w:r>
+      <w:r>
+        <w:rPr>
+          <w:noProof/>
+        </w:rPr>
+        <w:fldChar w:fldCharType="end"/>
+      </w:r>
       <w:r>
         <w:t xml:space="preserve"> : lemmes les plus présents après un double point</w:t>
       </w:r>
-      <w:bookmarkEnd w:id="34"/>
+      <w:bookmarkEnd w:id="41"/>
     </w:p>
     <w:p>
       <w:pPr>
@@ -13697,7 +13829,7 @@
       <w:pPr>
         <w:pStyle w:val="Titre2"/>
       </w:pPr>
-      <w:bookmarkStart w:id="35" w:name="_Toc504428867"/>
+      <w:bookmarkStart w:id="42" w:name="_Toc504428867"/>
       <w:r>
         <w:lastRenderedPageBreak/>
         <w:t>4.</w:t>
@@ -13711,7 +13843,7 @@
       <w:r>
         <w:t xml:space="preserve"> de titres</w:t>
       </w:r>
-      <w:bookmarkEnd w:id="35"/>
+      <w:bookmarkEnd w:id="42"/>
     </w:p>
     <w:p>
       <w:r>
@@ -14019,14 +14151,14 @@
       <w:pPr>
         <w:pStyle w:val="Titre1"/>
       </w:pPr>
-      <w:bookmarkStart w:id="36" w:name="_Toc504428868"/>
+      <w:bookmarkStart w:id="43" w:name="_Toc504428868"/>
       <w:r>
         <w:t xml:space="preserve">5. </w:t>
       </w:r>
       <w:r>
         <w:t>Pistes et perspectives</w:t>
       </w:r>
-      <w:bookmarkEnd w:id="36"/>
+      <w:bookmarkEnd w:id="43"/>
     </w:p>
     <w:p>
       <w:r>
@@ -14038,14 +14170,14 @@
       <w:pPr>
         <w:pStyle w:val="Titre2"/>
       </w:pPr>
-      <w:bookmarkStart w:id="37" w:name="_Toc504428869"/>
+      <w:bookmarkStart w:id="44" w:name="_Toc504428869"/>
       <w:r>
         <w:t xml:space="preserve">5.1 </w:t>
       </w:r>
       <w:r>
         <w:t>Continuer à lire d’autres travaux</w:t>
       </w:r>
-      <w:bookmarkEnd w:id="37"/>
+      <w:bookmarkEnd w:id="44"/>
     </w:p>
     <w:p>
       <w:pPr>
@@ -14063,14 +14195,14 @@
       <w:pPr>
         <w:pStyle w:val="Titre2"/>
       </w:pPr>
-      <w:bookmarkStart w:id="38" w:name="_Toc504428870"/>
+      <w:bookmarkStart w:id="45" w:name="_Toc504428870"/>
       <w:r>
         <w:t xml:space="preserve">5.2 </w:t>
       </w:r>
       <w:r>
         <w:t>Construire nos propres corpus</w:t>
       </w:r>
-      <w:bookmarkEnd w:id="38"/>
+      <w:bookmarkEnd w:id="45"/>
     </w:p>
     <w:p>
       <w:pPr>
@@ -14112,14 +14244,14 @@
       <w:pPr>
         <w:pStyle w:val="Titre2"/>
       </w:pPr>
-      <w:bookmarkStart w:id="39" w:name="_Toc504428871"/>
+      <w:bookmarkStart w:id="46" w:name="_Toc504428871"/>
       <w:r>
         <w:t xml:space="preserve">5.3 </w:t>
       </w:r>
       <w:r>
         <w:t>Réécriture des outils</w:t>
       </w:r>
-      <w:bookmarkEnd w:id="39"/>
+      <w:bookmarkEnd w:id="46"/>
     </w:p>
     <w:p>
       <w:pPr>
@@ -14163,11 +14295,11 @@
       <w:pPr>
         <w:pStyle w:val="Titre2"/>
       </w:pPr>
-      <w:bookmarkStart w:id="40" w:name="_Toc504428872"/>
+      <w:bookmarkStart w:id="47" w:name="_Toc504428872"/>
       <w:r>
         <w:t>5.4 Explorer notre patron en profondeur</w:t>
       </w:r>
-      <w:bookmarkEnd w:id="40"/>
+      <w:bookmarkEnd w:id="47"/>
     </w:p>
     <w:p>
       <w:pPr>
@@ -14196,11 +14328,11 @@
       <w:pPr>
         <w:pStyle w:val="Titre1"/>
       </w:pPr>
-      <w:bookmarkStart w:id="41" w:name="_Toc504428873"/>
+      <w:bookmarkStart w:id="48" w:name="_Toc504428873"/>
       <w:r>
         <w:t>Conclusion</w:t>
       </w:r>
-      <w:bookmarkEnd w:id="41"/>
+      <w:bookmarkEnd w:id="48"/>
     </w:p>
     <w:p>
       <w:pPr>
@@ -14335,15 +14467,13 @@
         <w:t>Dans les pistes et perspectives, nous interrogeons sur les suites à donner à notre travail pour aboutir au mémoire du projet de recherche du second semestre.</w:t>
       </w:r>
       <w:r>
-        <w:t xml:space="preserve"> </w:t>
-      </w:r>
-      <w:proofErr w:type="gramStart"/>
-      <w:r>
-        <w:t>Un refonte</w:t>
-      </w:r>
-      <w:proofErr w:type="gramEnd"/>
-      <w:r>
-        <w:t xml:space="preserve"> de l’outillage et une </w:t>
+        <w:t xml:space="preserve"> Un</w:t>
+      </w:r>
+      <w:r>
+        <w:t>e</w:t>
+      </w:r>
+      <w:r>
+        <w:t xml:space="preserve"> refonte de l’outillage et une </w:t>
       </w:r>
       <w:r>
         <w:lastRenderedPageBreak/>
@@ -14362,12 +14492,14 @@
       <w:r>
         <w:br w:type="page"/>
       </w:r>
+      <w:bookmarkStart w:id="49" w:name="_GoBack"/>
+      <w:bookmarkEnd w:id="49"/>
     </w:p>
     <w:p>
       <w:pPr>
         <w:pStyle w:val="Titre1"/>
       </w:pPr>
-      <w:bookmarkStart w:id="42" w:name="_Toc504428874"/>
+      <w:bookmarkStart w:id="50" w:name="_Toc504428874"/>
       <w:r>
         <w:lastRenderedPageBreak/>
         <w:t xml:space="preserve">Table des </w:t>
@@ -14375,7 +14507,7 @@
       <w:r>
         <w:t>requêtes et résultats</w:t>
       </w:r>
-      <w:bookmarkEnd w:id="42"/>
+      <w:bookmarkEnd w:id="50"/>
     </w:p>
     <w:p>
       <w:pPr>
@@ -14676,11 +14808,11 @@
       <w:r>
         <w:fldChar w:fldCharType="end"/>
       </w:r>
-      <w:bookmarkStart w:id="43" w:name="_Toc504428875"/>
+      <w:bookmarkStart w:id="51" w:name="_Toc504428875"/>
       <w:r>
         <w:t>Table des tableaux</w:t>
       </w:r>
-      <w:bookmarkEnd w:id="43"/>
+      <w:bookmarkEnd w:id="51"/>
       <w:r>
         <w:fldChar w:fldCharType="begin"/>
       </w:r>
@@ -15273,12 +15405,12 @@
       <w:pPr>
         <w:pStyle w:val="Titre1"/>
       </w:pPr>
-      <w:bookmarkStart w:id="44" w:name="_Toc504428876"/>
+      <w:bookmarkStart w:id="52" w:name="_Toc504428876"/>
       <w:r>
         <w:lastRenderedPageBreak/>
         <w:t>Bibliographie</w:t>
       </w:r>
-      <w:bookmarkEnd w:id="44"/>
+      <w:bookmarkEnd w:id="52"/>
     </w:p>
     <w:p>
       <w:r>
@@ -15324,6 +15456,7 @@
       </w:r>
     </w:p>
     <w:p>
+      <w:bookmarkStart w:id="53" w:name="_Hlk519332155"/>
       <w:r>
         <w:t xml:space="preserve">Bray, T. (2017). The javascript </w:t>
       </w:r>
@@ -15344,6 +15477,7 @@
         <w:t>) data interchange format. IETF.</w:t>
       </w:r>
     </w:p>
+    <w:bookmarkEnd w:id="53"/>
     <w:p>
       <w:pPr>
         <w:spacing w:line="240" w:lineRule="auto"/>
@@ -15389,7 +15523,7 @@
           <w:lang w:val="en-US"/>
         </w:rPr>
       </w:pPr>
-      <w:bookmarkStart w:id="45" w:name="_Hlk501573061"/>
+      <w:bookmarkStart w:id="54" w:name="_Hlk501573061"/>
       <w:r>
         <w:rPr>
           <w:lang w:val="en-US"/>
@@ -15402,7 +15536,7 @@
         </w:rPr>
         <w:t>American Psychologist, 36, 879-884.</w:t>
       </w:r>
-      <w:bookmarkEnd w:id="45"/>
+      <w:bookmarkEnd w:id="54"/>
     </w:p>
     <w:p>
       <w:pPr>
@@ -15525,24 +15659,20 @@
           <w:lang w:val="en-US"/>
         </w:rPr>
       </w:pPr>
-      <w:r>
-        <w:rPr>
-          <w:lang w:val="en-US"/>
-        </w:rPr>
-        <w:t xml:space="preserve">Jamali, H. R., &amp; </w:t>
-      </w:r>
       <w:proofErr w:type="spellStart"/>
       <w:r>
-        <w:rPr>
-          <w:lang w:val="en-US"/>
-        </w:rPr>
+        <w:t>Jamali</w:t>
+      </w:r>
+      <w:proofErr w:type="spellEnd"/>
+      <w:r>
+        <w:t xml:space="preserve">, H. R., &amp; </w:t>
+      </w:r>
+      <w:proofErr w:type="spellStart"/>
+      <w:r>
         <w:t>Nikzad</w:t>
       </w:r>
       <w:proofErr w:type="spellEnd"/>
       <w:r>
-        <w:rPr>
-          <w:lang w:val="en-US"/>
-        </w:rPr>
         <w:t xml:space="preserve">, M. (2011). </w:t>
       </w:r>
       <w:r>
@@ -15694,7 +15824,7 @@
       </w:r>
     </w:p>
     <w:p>
-      <w:bookmarkStart w:id="46" w:name="_Hlk501570292"/>
+      <w:bookmarkStart w:id="55" w:name="_Hlk501570292"/>
       <w:r>
         <w:rPr>
           <w:lang w:val="en-US"/>
@@ -15718,9 +15848,10 @@
       <w:r>
         <w:t>, 5(1), 133-144.</w:t>
       </w:r>
-      <w:bookmarkEnd w:id="46"/>
+      <w:bookmarkEnd w:id="55"/>
     </w:p>
     <w:p>
+      <w:bookmarkStart w:id="56" w:name="_Hlk519329483"/>
       <w:proofErr w:type="spellStart"/>
       <w:r>
         <w:t>Nivard</w:t>
@@ -15746,7 +15877,8 @@
       </w:r>
     </w:p>
     <w:p>
-      <w:bookmarkStart w:id="47" w:name="_Hlk501570265"/>
+      <w:bookmarkStart w:id="57" w:name="_Hlk501570265"/>
+      <w:bookmarkEnd w:id="56"/>
       <w:proofErr w:type="spellStart"/>
       <w:r>
         <w:t>Quiniou</w:t>
@@ -15769,7 +15901,7 @@
       <w:r>
         <w:t xml:space="preserve"> cas des motifs séquentiels émergents. In Journées Internationales d'Analyse Statistique des Données Textuelles (JADT'12) (pp. 821-833).</w:t>
       </w:r>
-      <w:bookmarkEnd w:id="47"/>
+      <w:bookmarkEnd w:id="57"/>
     </w:p>
     <w:p>
       <w:pPr>
@@ -15777,6 +15909,7 @@
           <w:lang w:val="en-US"/>
         </w:rPr>
       </w:pPr>
+      <w:bookmarkStart w:id="58" w:name="_Hlk519332191"/>
       <w:r>
         <w:t xml:space="preserve">Rebeyrolle, J., Jacques, M.-P. et </w:t>
       </w:r>
@@ -15795,6 +15928,7 @@
         <w:t>Journal of French Language Studies, 19, 269-290.)</w:t>
       </w:r>
     </w:p>
+    <w:bookmarkEnd w:id="58"/>
     <w:p>
       <w:pPr>
         <w:rPr>
@@ -15911,6 +16045,7 @@
           <w:lang w:val="en-US" w:eastAsia="fr-FR"/>
         </w:rPr>
       </w:pPr>
+      <w:bookmarkStart w:id="59" w:name="_Hlk519332216"/>
       <w:r>
         <w:rPr>
           <w:rFonts w:ascii="Arial" w:eastAsia="Times New Roman" w:hAnsi="Arial" w:cs="Arial"/>
@@ -15992,6 +16127,7 @@
         <w:t xml:space="preserve"> Publishing Ltd.</w:t>
       </w:r>
     </w:p>
+    <w:bookmarkEnd w:id="59"/>
     <w:p>
       <w:pPr>
         <w:rPr>
@@ -16107,6 +16243,7 @@
         <w:docPartUnique/>
       </w:docPartObj>
     </w:sdtPr>
+    <w:sdtEndPr/>
     <w:sdtContent>
       <w:p>
         <w:pPr>
@@ -16134,14 +16271,36 @@
         <w:r>
           <w:t xml:space="preserve"> / </w:t>
         </w:r>
-        <w:fldSimple w:instr=" NUMPAGES   \* MERGEFORMAT ">
-          <w:r>
-            <w:rPr>
-              <w:noProof/>
-            </w:rPr>
-            <w:t>19</w:t>
-          </w:r>
-        </w:fldSimple>
+        <w:r>
+          <w:rPr>
+            <w:noProof/>
+          </w:rPr>
+          <w:fldChar w:fldCharType="begin"/>
+        </w:r>
+        <w:r>
+          <w:rPr>
+            <w:noProof/>
+          </w:rPr>
+          <w:instrText xml:space="preserve"> NUMPAGES   \* MERGEFORMAT </w:instrText>
+        </w:r>
+        <w:r>
+          <w:rPr>
+            <w:noProof/>
+          </w:rPr>
+          <w:fldChar w:fldCharType="separate"/>
+        </w:r>
+        <w:r>
+          <w:rPr>
+            <w:noProof/>
+          </w:rPr>
+          <w:t>19</w:t>
+        </w:r>
+        <w:r>
+          <w:rPr>
+            <w:noProof/>
+          </w:rPr>
+          <w:fldChar w:fldCharType="end"/>
+        </w:r>
       </w:p>
     </w:sdtContent>
   </w:sdt>
@@ -16450,6 +16609,7 @@
         <w:docPartUnique/>
       </w:docPartObj>
     </w:sdtPr>
+    <w:sdtEndPr/>
     <w:sdtContent>
       <w:p>
         <w:pPr>
@@ -18464,7 +18624,7 @@
     <w:lsdException w:name="Table Web 2" w:semiHidden="1" w:unhideWhenUsed="1"/>
     <w:lsdException w:name="Table Web 3" w:semiHidden="1" w:unhideWhenUsed="1"/>
     <w:lsdException w:name="Balloon Text" w:semiHidden="1" w:unhideWhenUsed="1"/>
-    <w:lsdException w:name="Table Grid" w:semiHidden="1" w:uiPriority="39" w:unhideWhenUsed="1"/>
+    <w:lsdException w:name="Table Grid" w:uiPriority="39"/>
     <w:lsdException w:name="Table Theme" w:semiHidden="1" w:unhideWhenUsed="1"/>
     <w:lsdException w:name="Placeholder Text" w:semiHidden="1"/>
     <w:lsdException w:name="No Spacing" w:uiPriority="1" w:qFormat="1"/>
@@ -19398,7 +19558,7 @@
 </file>
 
 <file path=customXml/itemProps1.xml><?xml version="1.0" encoding="utf-8"?>
-<ds:datastoreItem xmlns:ds="http://schemas.openxmlformats.org/officeDocument/2006/customXml" ds:itemID="{7E796C9C-8268-4220-AA41-CACD5C303F95}">
+<ds:datastoreItem xmlns:ds="http://schemas.openxmlformats.org/officeDocument/2006/customXml" ds:itemID="{6611F961-6DDD-4326-BCD7-8898049688C3}">
   <ds:schemaRefs>
     <ds:schemaRef ds:uri="http://schemas.openxmlformats.org/officeDocument/2006/bibliography"/>
   </ds:schemaRefs>

</xml_diff>